<commit_message>
Updated proposal, ready to submit
</commit_message>
<xml_diff>
--- a/documentation/Proposal.docx
+++ b/documentation/Proposal.docx
@@ -1,6 +1,6 @@
 
 <file path=word/document.xml><?xml version="1.0" encoding="utf-8"?>
-<w:document xmlns:wpc="http://schemas.microsoft.com/office/word/2010/wordprocessingCanvas" xmlns:cx="http://schemas.microsoft.com/office/drawing/2014/chartex" xmlns:cx1="http://schemas.microsoft.com/office/drawing/2015/9/8/chartex" xmlns:cx2="http://schemas.microsoft.com/office/drawing/2015/10/21/chartex" xmlns:cx3="http://schemas.microsoft.com/office/drawing/2016/5/9/chartex" xmlns:cx4="http://schemas.microsoft.com/office/drawing/2016/5/10/chartex" xmlns:cx5="http://schemas.microsoft.com/office/drawing/2016/5/11/chartex" xmlns:cx6="http://schemas.microsoft.com/office/drawing/2016/5/12/chartex" xmlns:cx7="http://schemas.microsoft.com/office/drawing/2016/5/13/chartex" xmlns:cx8="http://schemas.microsoft.com/office/drawing/2016/5/14/chartex" xmlns:mc="http://schemas.openxmlformats.org/markup-compatibility/2006" xmlns:aink="http://schemas.microsoft.com/office/drawing/2016/ink" xmlns:am3d="http://schemas.microsoft.com/office/drawing/2017/model3d" xmlns:o="urn:schemas-microsoft-com:office:office" xmlns:r="http://schemas.openxmlformats.org/officeDocument/2006/relationships" xmlns:m="http://schemas.openxmlformats.org/officeDocument/2006/math" xmlns:v="urn:schemas-microsoft-com:vml" xmlns:wp14="http://schemas.microsoft.com/office/word/2010/wordprocessingDrawing" xmlns:wp="http://schemas.openxmlformats.org/drawingml/2006/wordprocessingDrawing" xmlns:w10="urn:schemas-microsoft-com:office:word" xmlns:w="http://schemas.openxmlformats.org/wordprocessingml/2006/main" xmlns:w14="http://schemas.microsoft.com/office/word/2010/wordml" xmlns:w15="http://schemas.microsoft.com/office/word/2012/wordml" xmlns:w16cid="http://schemas.microsoft.com/office/word/2016/wordml/cid" xmlns:w16se="http://schemas.microsoft.com/office/word/2015/wordml/symex" xmlns:wpg="http://schemas.microsoft.com/office/word/2010/wordprocessingGroup" xmlns:wpi="http://schemas.microsoft.com/office/word/2010/wordprocessingInk" xmlns:wne="http://schemas.microsoft.com/office/word/2006/wordml" xmlns:wps="http://schemas.microsoft.com/office/word/2010/wordprocessingShape" mc:Ignorable="w14 w15 w16se w16cid wp14">
+<w:document xmlns:wpc="http://schemas.microsoft.com/office/word/2010/wordprocessingCanvas" xmlns:mc="http://schemas.openxmlformats.org/markup-compatibility/2006" xmlns:o="urn:schemas-microsoft-com:office:office" xmlns:r="http://schemas.openxmlformats.org/officeDocument/2006/relationships" xmlns:m="http://schemas.openxmlformats.org/officeDocument/2006/math" xmlns:v="urn:schemas-microsoft-com:vml" xmlns:wp14="http://schemas.microsoft.com/office/word/2010/wordprocessingDrawing" xmlns:wp="http://schemas.openxmlformats.org/drawingml/2006/wordprocessingDrawing" xmlns:w10="urn:schemas-microsoft-com:office:word" xmlns:w="http://schemas.openxmlformats.org/wordprocessingml/2006/main" xmlns:w14="http://schemas.microsoft.com/office/word/2010/wordml" xmlns:wpg="http://schemas.microsoft.com/office/word/2010/wordprocessingGroup" xmlns:wpi="http://schemas.microsoft.com/office/word/2010/wordprocessingInk" xmlns:wne="http://schemas.microsoft.com/office/word/2006/wordml" xmlns:wps="http://schemas.microsoft.com/office/word/2010/wordprocessingShape" mc:Ignorable="w14 wp14">
   <w:body>
     <w:p>
       <w:pPr>
@@ -97,18 +97,34 @@
         </w:rPr>
         <w:t xml:space="preserve">The dataset, obtained from </w:t>
       </w:r>
-      <w:r>
-        <w:rPr>
-          <w:highlight w:val="yellow"/>
-          <w:lang w:val="en-US"/>
-        </w:rPr>
-        <w:t>INSERTSOURCE</w:t>
-      </w:r>
+      <w:hyperlink r:id="rId6" w:history="1">
+        <w:r>
+          <w:rPr>
+            <w:rStyle w:val="Hyperlink"/>
+            <w:lang w:val="en-US"/>
+          </w:rPr>
+          <w:t>https://www.redfin.com</w:t>
+        </w:r>
+      </w:hyperlink>
       <w:r>
         <w:rPr>
           <w:lang w:val="en-US"/>
         </w:rPr>
-        <w:t>,</w:t>
+        <w:t xml:space="preserve">. </w:t>
+      </w:r>
+      <w:proofErr w:type="spellStart"/>
+      <w:r>
+        <w:rPr>
+          <w:lang w:val="en-US"/>
+        </w:rPr>
+        <w:t>Redfin</w:t>
+      </w:r>
+      <w:proofErr w:type="spellEnd"/>
+      <w:r>
+        <w:rPr>
+          <w:lang w:val="en-US"/>
+        </w:rPr>
+        <w:t xml:space="preserve"> is a commercial real estate listing company that aggregates real estate data for consumer and business use. This particular data set was obtained by performing a search with no filters on the Boston, Massachusetts area and expanding the scope until a sufficient number of listings were included. The data set</w:t>
       </w:r>
       <w:r>
         <w:rPr>
@@ -255,6 +271,12 @@
                 <w:lang w:val="en-US"/>
               </w:rPr>
             </w:pPr>
+            <w:r>
+              <w:rPr>
+                <w:lang w:val="en-US"/>
+              </w:rPr>
+              <w:t>They are all MLS listing</w:t>
+            </w:r>
           </w:p>
         </w:tc>
       </w:tr>
@@ -308,6 +330,12 @@
                 <w:lang w:val="en-US"/>
               </w:rPr>
             </w:pPr>
+            <w:r>
+              <w:rPr>
+                <w:lang w:val="en-US"/>
+              </w:rPr>
+              <w:t>N/A</w:t>
+            </w:r>
           </w:p>
         </w:tc>
       </w:tr>
@@ -364,6 +392,12 @@
                 <w:lang w:val="en-US"/>
               </w:rPr>
             </w:pPr>
+            <w:r>
+              <w:rPr>
+                <w:lang w:val="en-US"/>
+              </w:rPr>
+              <w:t>Categorical nominal</w:t>
+            </w:r>
           </w:p>
         </w:tc>
       </w:tr>
@@ -417,6 +451,12 @@
                 <w:lang w:val="en-US"/>
               </w:rPr>
             </w:pPr>
+            <w:r>
+              <w:rPr>
+                <w:lang w:val="en-US"/>
+              </w:rPr>
+              <w:t>House number and street name</w:t>
+            </w:r>
           </w:p>
         </w:tc>
       </w:tr>
@@ -473,6 +513,12 @@
                 <w:lang w:val="en-US"/>
               </w:rPr>
             </w:pPr>
+            <w:r>
+              <w:rPr>
+                <w:lang w:val="en-US"/>
+              </w:rPr>
+              <w:t>Categorical nominal</w:t>
+            </w:r>
           </w:p>
         </w:tc>
       </w:tr>
@@ -488,14 +534,12 @@
                 <w:lang w:val="en-US"/>
               </w:rPr>
             </w:pPr>
-            <w:proofErr w:type="gramStart"/>
             <w:r>
               <w:rPr>
                 <w:lang w:val="en-US"/>
               </w:rPr>
               <w:t>STATE.OR.PROVINCE</w:t>
             </w:r>
-            <w:proofErr w:type="gramEnd"/>
           </w:p>
         </w:tc>
         <w:tc>
@@ -528,6 +572,12 @@
                 <w:lang w:val="en-US"/>
               </w:rPr>
             </w:pPr>
+            <w:r>
+              <w:rPr>
+                <w:lang w:val="en-US"/>
+              </w:rPr>
+              <w:t>Categorical nominal</w:t>
+            </w:r>
           </w:p>
         </w:tc>
       </w:tr>
@@ -546,14 +596,12 @@
                 <w:lang w:val="en-US"/>
               </w:rPr>
             </w:pPr>
-            <w:proofErr w:type="gramStart"/>
             <w:r>
               <w:rPr>
                 <w:lang w:val="en-US"/>
               </w:rPr>
               <w:t>ZIP.OR.POSTAL.CODE</w:t>
             </w:r>
-            <w:proofErr w:type="gramEnd"/>
           </w:p>
         </w:tc>
         <w:tc>
@@ -571,7 +619,7 @@
               <w:rPr>
                 <w:lang w:val="en-US"/>
               </w:rPr>
-              <w:t>Integer</w:t>
+              <w:t>String</w:t>
             </w:r>
           </w:p>
         </w:tc>
@@ -586,6 +634,12 @@
                 <w:lang w:val="en-US"/>
               </w:rPr>
             </w:pPr>
+            <w:r>
+              <w:rPr>
+                <w:lang w:val="en-US"/>
+              </w:rPr>
+              <w:t>Categorical nominal</w:t>
+            </w:r>
           </w:p>
         </w:tc>
       </w:tr>
@@ -645,6 +699,12 @@
                 <w:lang w:val="en-US"/>
               </w:rPr>
             </w:pPr>
+            <w:r>
+              <w:rPr>
+                <w:lang w:val="en-US"/>
+              </w:rPr>
+              <w:t>Continuous float</w:t>
+            </w:r>
           </w:p>
         </w:tc>
       </w:tr>
@@ -701,6 +761,12 @@
                 <w:lang w:val="en-US"/>
               </w:rPr>
             </w:pPr>
+            <w:r>
+              <w:rPr>
+                <w:lang w:val="en-US"/>
+              </w:rPr>
+              <w:t>Discrete integers</w:t>
+            </w:r>
           </w:p>
         </w:tc>
       </w:tr>
@@ -741,6 +807,8 @@
               </w:rPr>
               <w:t>Integer</w:t>
             </w:r>
+            <w:bookmarkStart w:id="0" w:name="_GoBack"/>
+            <w:bookmarkEnd w:id="0"/>
           </w:p>
         </w:tc>
         <w:tc>
@@ -754,6 +822,12 @@
                 <w:lang w:val="en-US"/>
               </w:rPr>
             </w:pPr>
+            <w:r>
+              <w:rPr>
+                <w:lang w:val="en-US"/>
+              </w:rPr>
+              <w:t>Discrete ordinal</w:t>
+            </w:r>
           </w:p>
         </w:tc>
       </w:tr>
@@ -810,6 +884,12 @@
                 <w:lang w:val="en-US"/>
               </w:rPr>
             </w:pPr>
+            <w:r>
+              <w:rPr>
+                <w:lang w:val="en-US"/>
+              </w:rPr>
+              <w:t>Categorical nominal</w:t>
+            </w:r>
           </w:p>
         </w:tc>
       </w:tr>
@@ -863,6 +943,12 @@
                 <w:lang w:val="en-US"/>
               </w:rPr>
             </w:pPr>
+            <w:r>
+              <w:rPr>
+                <w:lang w:val="en-US"/>
+              </w:rPr>
+              <w:t>Discrete integers</w:t>
+            </w:r>
           </w:p>
         </w:tc>
       </w:tr>
@@ -919,6 +1005,12 @@
                 <w:lang w:val="en-US"/>
               </w:rPr>
             </w:pPr>
+            <w:r>
+              <w:rPr>
+                <w:lang w:val="en-US"/>
+              </w:rPr>
+              <w:t>Discrete integers</w:t>
+            </w:r>
           </w:p>
         </w:tc>
       </w:tr>
@@ -972,6 +1064,12 @@
                 <w:lang w:val="en-US"/>
               </w:rPr>
             </w:pPr>
+            <w:r>
+              <w:rPr>
+                <w:lang w:val="en-US"/>
+              </w:rPr>
+              <w:t>Discrete integers</w:t>
+            </w:r>
           </w:p>
         </w:tc>
       </w:tr>
@@ -990,14 +1088,12 @@
                 <w:lang w:val="en-US"/>
               </w:rPr>
             </w:pPr>
-            <w:proofErr w:type="gramStart"/>
             <w:r>
               <w:rPr>
                 <w:lang w:val="en-US"/>
               </w:rPr>
               <w:t>DAYS.ON.MARKET</w:t>
             </w:r>
-            <w:proofErr w:type="gramEnd"/>
           </w:p>
         </w:tc>
         <w:tc>
@@ -1030,6 +1126,12 @@
                 <w:lang w:val="en-US"/>
               </w:rPr>
             </w:pPr>
+            <w:r>
+              <w:rPr>
+                <w:lang w:val="en-US"/>
+              </w:rPr>
+              <w:t>Discrete integers</w:t>
+            </w:r>
           </w:p>
         </w:tc>
       </w:tr>
@@ -1045,14 +1147,12 @@
                 <w:lang w:val="en-US"/>
               </w:rPr>
             </w:pPr>
-            <w:proofErr w:type="gramStart"/>
             <w:r>
               <w:rPr>
                 <w:lang w:val="en-US"/>
               </w:rPr>
               <w:t>X..SQUARE.FEET</w:t>
             </w:r>
-            <w:proofErr w:type="gramEnd"/>
           </w:p>
         </w:tc>
         <w:tc>
@@ -1085,6 +1185,12 @@
                 <w:lang w:val="en-US"/>
               </w:rPr>
             </w:pPr>
+            <w:r>
+              <w:rPr>
+                <w:lang w:val="en-US"/>
+              </w:rPr>
+              <w:t>Continuous float</w:t>
+            </w:r>
           </w:p>
         </w:tc>
       </w:tr>
@@ -1126,7 +1232,7 @@
               <w:rPr>
                 <w:lang w:val="en-US"/>
               </w:rPr>
-              <w:t>Categorical</w:t>
+              <w:t>Integer</w:t>
             </w:r>
           </w:p>
         </w:tc>
@@ -1141,6 +1247,12 @@
                 <w:lang w:val="en-US"/>
               </w:rPr>
             </w:pPr>
+            <w:r>
+              <w:rPr>
+                <w:lang w:val="en-US"/>
+              </w:rPr>
+              <w:t>Discrete integers</w:t>
+            </w:r>
           </w:p>
         </w:tc>
       </w:tr>
@@ -1194,6 +1306,12 @@
                 <w:lang w:val="en-US"/>
               </w:rPr>
             </w:pPr>
+            <w:r>
+              <w:rPr>
+                <w:lang w:val="en-US"/>
+              </w:rPr>
+              <w:t>Categorical nominal</w:t>
+            </w:r>
           </w:p>
         </w:tc>
       </w:tr>
@@ -1212,19 +1330,11 @@
                 <w:lang w:val="en-US"/>
               </w:rPr>
             </w:pPr>
-            <w:proofErr w:type="gramStart"/>
-            <w:r>
-              <w:rPr>
-                <w:lang w:val="en-US"/>
-              </w:rPr>
-              <w:t>NEXT.OPEN.HOUSE.START</w:t>
-            </w:r>
-            <w:proofErr w:type="gramEnd"/>
-            <w:r>
-              <w:rPr>
-                <w:lang w:val="en-US"/>
-              </w:rPr>
-              <w:t>.TIME</w:t>
+            <w:r>
+              <w:rPr>
+                <w:lang w:val="en-US"/>
+              </w:rPr>
+              <w:t>NEXT.OPEN.HOUSE.START.TIME</w:t>
             </w:r>
           </w:p>
         </w:tc>
@@ -1258,6 +1368,12 @@
                 <w:lang w:val="en-US"/>
               </w:rPr>
             </w:pPr>
+            <w:r>
+              <w:rPr>
+                <w:lang w:val="en-US"/>
+              </w:rPr>
+              <w:t>Mostly empty</w:t>
+            </w:r>
           </w:p>
         </w:tc>
       </w:tr>
@@ -1311,6 +1427,12 @@
                 <w:lang w:val="en-US"/>
               </w:rPr>
             </w:pPr>
+            <w:r>
+              <w:rPr>
+                <w:lang w:val="en-US"/>
+              </w:rPr>
+              <w:t>Mostly empty</w:t>
+            </w:r>
           </w:p>
         </w:tc>
       </w:tr>
@@ -1367,6 +1489,20 @@
                 <w:lang w:val="en-US"/>
               </w:rPr>
             </w:pPr>
+            <w:r>
+              <w:rPr>
+                <w:lang w:val="en-US"/>
+              </w:rPr>
+              <w:t xml:space="preserve">URL to home on </w:t>
+            </w:r>
+            <w:proofErr w:type="spellStart"/>
+            <w:r>
+              <w:rPr>
+                <w:lang w:val="en-US"/>
+              </w:rPr>
+              <w:t>redfin</w:t>
+            </w:r>
+            <w:proofErr w:type="spellEnd"/>
           </w:p>
         </w:tc>
       </w:tr>
@@ -1420,6 +1556,12 @@
                 <w:lang w:val="en-US"/>
               </w:rPr>
             </w:pPr>
+            <w:r>
+              <w:rPr>
+                <w:lang w:val="en-US"/>
+              </w:rPr>
+              <w:t>Categorical nominal</w:t>
+            </w:r>
           </w:p>
         </w:tc>
       </w:tr>
@@ -1476,6 +1618,12 @@
                 <w:lang w:val="en-US"/>
               </w:rPr>
             </w:pPr>
+            <w:r>
+              <w:rPr>
+                <w:lang w:val="en-US"/>
+              </w:rPr>
+              <w:t>Unique ID</w:t>
+            </w:r>
           </w:p>
         </w:tc>
       </w:tr>
@@ -1529,6 +1677,12 @@
                 <w:lang w:val="en-US"/>
               </w:rPr>
             </w:pPr>
+            <w:r>
+              <w:rPr>
+                <w:lang w:val="en-US"/>
+              </w:rPr>
+              <w:t>User specific variable</w:t>
+            </w:r>
           </w:p>
         </w:tc>
       </w:tr>
@@ -1585,6 +1739,12 @@
                 <w:lang w:val="en-US"/>
               </w:rPr>
             </w:pPr>
+            <w:r>
+              <w:rPr>
+                <w:lang w:val="en-US"/>
+              </w:rPr>
+              <w:t>User specific variable</w:t>
+            </w:r>
           </w:p>
         </w:tc>
       </w:tr>
@@ -1638,6 +1798,12 @@
                 <w:lang w:val="en-US"/>
               </w:rPr>
             </w:pPr>
+            <w:r>
+              <w:rPr>
+                <w:lang w:val="en-US"/>
+              </w:rPr>
+              <w:t>Continuous float</w:t>
+            </w:r>
           </w:p>
         </w:tc>
       </w:tr>
@@ -1694,6 +1860,12 @@
                 <w:lang w:val="en-US"/>
               </w:rPr>
             </w:pPr>
+            <w:r>
+              <w:rPr>
+                <w:lang w:val="en-US"/>
+              </w:rPr>
+              <w:t>Continuous float</w:t>
+            </w:r>
           </w:p>
         </w:tc>
       </w:tr>
@@ -1735,192 +1907,14 @@
         <w:rPr>
           <w:lang w:val="en-US"/>
         </w:rPr>
-        <w:t>the PROPERTY.TYPE, w</w:t>
+        <w:t xml:space="preserve">the </w:t>
       </w:r>
       <w:r>
         <w:rPr>
           <w:lang w:val="en-US"/>
         </w:rPr>
-        <w:t xml:space="preserve">hich has </w:t>
+        <w:t>PRICE, which is a continuous dollar value variable. To convert this into categorical ordinal data, we will bin the list prices using an equal width binning process. The widths of the bins is yet to be determined. The application of this classification will be suggest list prices for sellers.</w:t>
       </w:r>
-      <w:r>
-        <w:rPr>
-          <w:lang w:val="en-US"/>
-        </w:rPr>
-        <w:t xml:space="preserve">the following </w:t>
-      </w:r>
-      <w:r>
-        <w:rPr>
-          <w:lang w:val="en-US"/>
-        </w:rPr>
-        <w:t>7 categ</w:t>
-      </w:r>
-      <w:r>
-        <w:rPr>
-          <w:lang w:val="en-US"/>
-        </w:rPr>
-        <w:t>ories:</w:t>
-      </w:r>
-    </w:p>
-    <w:p>
-      <w:pPr>
-        <w:pStyle w:val="NoSpacing"/>
-        <w:rPr>
-          <w:rStyle w:val="gnkrckgcgsb"/>
-          <w:rFonts w:ascii="Lucida Console" w:hAnsi="Lucida Console"/>
-          <w:color w:val="000000" w:themeColor="text1"/>
-          <w:bdr w:val="none" w:sz="0" w:space="0" w:color="auto" w:frame="1"/>
-          <w:lang w:val="en-US"/>
-        </w:rPr>
-      </w:pPr>
-      <w:r>
-        <w:rPr>
-          <w:rStyle w:val="gnkrckgcgsb"/>
-          <w:rFonts w:ascii="Lucida Console" w:hAnsi="Lucida Console"/>
-          <w:color w:val="000000" w:themeColor="text1"/>
-          <w:bdr w:val="none" w:sz="0" w:space="0" w:color="auto" w:frame="1"/>
-          <w:lang w:val="en-US"/>
-        </w:rPr>
-        <w:t>Condo/Co-op</w:t>
-      </w:r>
-    </w:p>
-    <w:p>
-      <w:pPr>
-        <w:pStyle w:val="NoSpacing"/>
-        <w:rPr>
-          <w:rStyle w:val="gnkrckgcgsb"/>
-          <w:rFonts w:ascii="Lucida Console" w:hAnsi="Lucida Console"/>
-          <w:color w:val="000000" w:themeColor="text1"/>
-          <w:bdr w:val="none" w:sz="0" w:space="0" w:color="auto" w:frame="1"/>
-          <w:lang w:val="en-US"/>
-        </w:rPr>
-      </w:pPr>
-      <w:r>
-        <w:rPr>
-          <w:rStyle w:val="gnkrckgcgsb"/>
-          <w:rFonts w:ascii="Lucida Console" w:hAnsi="Lucida Console"/>
-          <w:color w:val="000000" w:themeColor="text1"/>
-          <w:bdr w:val="none" w:sz="0" w:space="0" w:color="auto" w:frame="1"/>
-          <w:lang w:val="en-US"/>
-        </w:rPr>
-        <w:t>Single Family Residential</w:t>
-      </w:r>
-    </w:p>
-    <w:p>
-      <w:pPr>
-        <w:pStyle w:val="NoSpacing"/>
-        <w:rPr>
-          <w:rStyle w:val="gnkrckgcgsb"/>
-          <w:rFonts w:ascii="Lucida Console" w:hAnsi="Lucida Console"/>
-          <w:color w:val="000000" w:themeColor="text1"/>
-          <w:bdr w:val="none" w:sz="0" w:space="0" w:color="auto" w:frame="1"/>
-          <w:lang w:val="en-US"/>
-        </w:rPr>
-      </w:pPr>
-      <w:r>
-        <w:rPr>
-          <w:rStyle w:val="gnkrckgcgsb"/>
-          <w:rFonts w:ascii="Lucida Console" w:hAnsi="Lucida Console"/>
-          <w:color w:val="000000" w:themeColor="text1"/>
-          <w:bdr w:val="none" w:sz="0" w:space="0" w:color="auto" w:frame="1"/>
-          <w:lang w:val="en-US"/>
-        </w:rPr>
-        <w:t>Townhouse</w:t>
-      </w:r>
-      <w:bookmarkStart w:id="0" w:name="_GoBack"/>
-      <w:bookmarkEnd w:id="0"/>
-    </w:p>
-    <w:p>
-      <w:pPr>
-        <w:pStyle w:val="NoSpacing"/>
-        <w:rPr>
-          <w:rStyle w:val="gnkrckgcgsb"/>
-          <w:rFonts w:ascii="Lucida Console" w:hAnsi="Lucida Console"/>
-          <w:color w:val="000000" w:themeColor="text1"/>
-          <w:bdr w:val="none" w:sz="0" w:space="0" w:color="auto" w:frame="1"/>
-          <w:lang w:val="en-US"/>
-        </w:rPr>
-      </w:pPr>
-      <w:r>
-        <w:rPr>
-          <w:rStyle w:val="gnkrckgcgsb"/>
-          <w:rFonts w:ascii="Lucida Console" w:hAnsi="Lucida Console"/>
-          <w:color w:val="000000" w:themeColor="text1"/>
-          <w:bdr w:val="none" w:sz="0" w:space="0" w:color="auto" w:frame="1"/>
-          <w:lang w:val="en-US"/>
-        </w:rPr>
-        <w:t>Multi-Family (2-4 Unit)</w:t>
-      </w:r>
-    </w:p>
-    <w:p>
-      <w:pPr>
-        <w:pStyle w:val="NoSpacing"/>
-        <w:rPr>
-          <w:rStyle w:val="gnkrckgcgsb"/>
-          <w:rFonts w:ascii="Lucida Console" w:hAnsi="Lucida Console"/>
-          <w:color w:val="000000" w:themeColor="text1"/>
-          <w:bdr w:val="none" w:sz="0" w:space="0" w:color="auto" w:frame="1"/>
-          <w:lang w:val="en-US"/>
-        </w:rPr>
-      </w:pPr>
-      <w:r>
-        <w:rPr>
-          <w:rStyle w:val="gnkrckgcgsb"/>
-          <w:rFonts w:ascii="Lucida Console" w:hAnsi="Lucida Console"/>
-          <w:color w:val="000000" w:themeColor="text1"/>
-          <w:bdr w:val="none" w:sz="0" w:space="0" w:color="auto" w:frame="1"/>
-          <w:lang w:val="en-US"/>
-        </w:rPr>
-        <w:t>Vacant Land</w:t>
-      </w:r>
-    </w:p>
-    <w:p>
-      <w:pPr>
-        <w:pStyle w:val="NoSpacing"/>
-        <w:rPr>
-          <w:rStyle w:val="gnkrckgcgsb"/>
-          <w:rFonts w:ascii="Lucida Console" w:hAnsi="Lucida Console"/>
-          <w:color w:val="000000" w:themeColor="text1"/>
-          <w:bdr w:val="none" w:sz="0" w:space="0" w:color="auto" w:frame="1"/>
-          <w:lang w:val="en-US"/>
-        </w:rPr>
-      </w:pPr>
-      <w:r>
-        <w:rPr>
-          <w:rStyle w:val="gnkrckgcgsb"/>
-          <w:rFonts w:ascii="Lucida Console" w:hAnsi="Lucida Console"/>
-          <w:color w:val="000000" w:themeColor="text1"/>
-          <w:bdr w:val="none" w:sz="0" w:space="0" w:color="auto" w:frame="1"/>
-          <w:lang w:val="en-US"/>
-        </w:rPr>
-        <w:t>Mobile/Manufactured Home</w:t>
-      </w:r>
-    </w:p>
-    <w:p>
-      <w:pPr>
-        <w:pStyle w:val="NoSpacing"/>
-        <w:rPr>
-          <w:lang w:val="en-US"/>
-        </w:rPr>
-      </w:pPr>
-      <w:r>
-        <w:rPr>
-          <w:rStyle w:val="gnkrckgcgsb"/>
-          <w:rFonts w:ascii="Lucida Console" w:hAnsi="Lucida Console"/>
-          <w:color w:val="000000" w:themeColor="text1"/>
-          <w:bdr w:val="none" w:sz="0" w:space="0" w:color="auto" w:frame="1"/>
-          <w:lang w:val="en-US"/>
-        </w:rPr>
-        <w:t>Multi-Family (5+ Unit)</w:t>
-      </w:r>
-    </w:p>
-    <w:p>
-      <w:pPr>
-        <w:pStyle w:val="NoSpacing"/>
-        <w:rPr>
-          <w:lang w:val="en-US"/>
-        </w:rPr>
-      </w:pPr>
     </w:p>
     <w:p>
       <w:pPr>
@@ -1954,7 +1948,15 @@
           <w:szCs w:val="28"/>
           <w:lang w:val="en-US"/>
         </w:rPr>
-        <w:t>PROPERTY.TYPE category.</w:t>
+        <w:t>PRICE</w:t>
+      </w:r>
+      <w:r>
+        <w:rPr>
+          <w:sz w:val="28"/>
+          <w:szCs w:val="28"/>
+          <w:lang w:val="en-US"/>
+        </w:rPr>
+        <w:t xml:space="preserve"> category.</w:t>
       </w:r>
     </w:p>
     <w:sectPr>
@@ -1968,8 +1970,8 @@
 </file>
 
 <file path=word/numbering.xml><?xml version="1.0" encoding="utf-8"?>
-<w:numbering xmlns:wpc="http://schemas.microsoft.com/office/word/2010/wordprocessingCanvas" xmlns:cx="http://schemas.microsoft.com/office/drawing/2014/chartex" xmlns:cx1="http://schemas.microsoft.com/office/drawing/2015/9/8/chartex" xmlns:cx2="http://schemas.microsoft.com/office/drawing/2015/10/21/chartex" xmlns:cx3="http://schemas.microsoft.com/office/drawing/2016/5/9/chartex" xmlns:cx4="http://schemas.microsoft.com/office/drawing/2016/5/10/chartex" xmlns:cx5="http://schemas.microsoft.com/office/drawing/2016/5/11/chartex" xmlns:cx6="http://schemas.microsoft.com/office/drawing/2016/5/12/chartex" xmlns:cx7="http://schemas.microsoft.com/office/drawing/2016/5/13/chartex" xmlns:cx8="http://schemas.microsoft.com/office/drawing/2016/5/14/chartex" xmlns:mc="http://schemas.openxmlformats.org/markup-compatibility/2006" xmlns:aink="http://schemas.microsoft.com/office/drawing/2016/ink" xmlns:am3d="http://schemas.microsoft.com/office/drawing/2017/model3d" xmlns:o="urn:schemas-microsoft-com:office:office" xmlns:r="http://schemas.openxmlformats.org/officeDocument/2006/relationships" xmlns:m="http://schemas.openxmlformats.org/officeDocument/2006/math" xmlns:v="urn:schemas-microsoft-com:vml" xmlns:wp14="http://schemas.microsoft.com/office/word/2010/wordprocessingDrawing" xmlns:wp="http://schemas.openxmlformats.org/drawingml/2006/wordprocessingDrawing" xmlns:w10="urn:schemas-microsoft-com:office:word" xmlns:w="http://schemas.openxmlformats.org/wordprocessingml/2006/main" xmlns:w14="http://schemas.microsoft.com/office/word/2010/wordml" xmlns:w15="http://schemas.microsoft.com/office/word/2012/wordml" xmlns:w16cid="http://schemas.microsoft.com/office/word/2016/wordml/cid" xmlns:w16se="http://schemas.microsoft.com/office/word/2015/wordml/symex" xmlns:wpg="http://schemas.microsoft.com/office/word/2010/wordprocessingGroup" xmlns:wpi="http://schemas.microsoft.com/office/word/2010/wordprocessingInk" xmlns:wne="http://schemas.microsoft.com/office/word/2006/wordml" xmlns:wps="http://schemas.microsoft.com/office/word/2010/wordprocessingShape" mc:Ignorable="w14 w15 w16se w16cid wp14">
-  <w:abstractNum w:abstractNumId="0" w15:restartNumberingAfterBreak="0">
+<w:numbering xmlns:wpc="http://schemas.microsoft.com/office/word/2010/wordprocessingCanvas" xmlns:mc="http://schemas.openxmlformats.org/markup-compatibility/2006" xmlns:o="urn:schemas-microsoft-com:office:office" xmlns:r="http://schemas.openxmlformats.org/officeDocument/2006/relationships" xmlns:m="http://schemas.openxmlformats.org/officeDocument/2006/math" xmlns:v="urn:schemas-microsoft-com:vml" xmlns:wp14="http://schemas.microsoft.com/office/word/2010/wordprocessingDrawing" xmlns:wp="http://schemas.openxmlformats.org/drawingml/2006/wordprocessingDrawing" xmlns:w10="urn:schemas-microsoft-com:office:word" xmlns:w="http://schemas.openxmlformats.org/wordprocessingml/2006/main" xmlns:w14="http://schemas.microsoft.com/office/word/2010/wordml" xmlns:wpg="http://schemas.microsoft.com/office/word/2010/wordprocessingGroup" xmlns:wpi="http://schemas.microsoft.com/office/word/2010/wordprocessingInk" xmlns:wne="http://schemas.microsoft.com/office/word/2006/wordml" xmlns:wps="http://schemas.microsoft.com/office/word/2010/wordprocessingShape" mc:Ignorable="w14 wp14">
+  <w:abstractNum w:abstractNumId="0">
     <w:nsid w:val="14E96C08"/>
     <w:multiLevelType w:val="hybridMultilevel"/>
     <w:tmpl w:val="2ECE15BA"/>
@@ -2055,7 +2057,7 @@
       </w:pPr>
     </w:lvl>
   </w:abstractNum>
-  <w:abstractNum w:abstractNumId="1" w15:restartNumberingAfterBreak="0">
+  <w:abstractNum w:abstractNumId="1">
     <w:nsid w:val="28864D92"/>
     <w:multiLevelType w:val="multilevel"/>
     <w:tmpl w:val="54E67838"/>
@@ -2170,7 +2172,7 @@
       </w:rPr>
     </w:lvl>
   </w:abstractNum>
-  <w:abstractNum w:abstractNumId="2" w15:restartNumberingAfterBreak="0">
+  <w:abstractNum w:abstractNumId="2">
     <w:nsid w:val="7DEF1A48"/>
     <w:multiLevelType w:val="multilevel"/>
     <w:tmpl w:val="0807001D"/>
@@ -2269,7 +2271,7 @@
 </file>
 
 <file path=word/styles.xml><?xml version="1.0" encoding="utf-8"?>
-<w:styles xmlns:mc="http://schemas.openxmlformats.org/markup-compatibility/2006" xmlns:r="http://schemas.openxmlformats.org/officeDocument/2006/relationships" xmlns:w="http://schemas.openxmlformats.org/wordprocessingml/2006/main" xmlns:w14="http://schemas.microsoft.com/office/word/2010/wordml" xmlns:w15="http://schemas.microsoft.com/office/word/2012/wordml" xmlns:w16cid="http://schemas.microsoft.com/office/word/2016/wordml/cid" xmlns:w16se="http://schemas.microsoft.com/office/word/2015/wordml/symex" mc:Ignorable="w14 w15 w16se w16cid">
+<w:styles xmlns:mc="http://schemas.openxmlformats.org/markup-compatibility/2006" xmlns:r="http://schemas.openxmlformats.org/officeDocument/2006/relationships" xmlns:w="http://schemas.openxmlformats.org/wordprocessingml/2006/main" xmlns:w14="http://schemas.microsoft.com/office/word/2010/wordml" mc:Ignorable="w14">
   <w:docDefaults>
     <w:rPrDefault>
       <w:rPr>
@@ -2285,383 +2287,144 @@
       </w:pPr>
     </w:pPrDefault>
   </w:docDefaults>
-  <w:latentStyles w:defLockedState="0" w:defUIPriority="99" w:defSemiHidden="0" w:defUnhideWhenUsed="0" w:defQFormat="0" w:count="376">
-    <w:lsdException w:name="Normal" w:uiPriority="0" w:qFormat="1"/>
-    <w:lsdException w:name="heading 1" w:uiPriority="9" w:qFormat="1"/>
-    <w:lsdException w:name="heading 2" w:semiHidden="1" w:uiPriority="9" w:unhideWhenUsed="1" w:qFormat="1"/>
-    <w:lsdException w:name="heading 3" w:semiHidden="1" w:uiPriority="9" w:unhideWhenUsed="1" w:qFormat="1"/>
-    <w:lsdException w:name="heading 4" w:semiHidden="1" w:uiPriority="9" w:unhideWhenUsed="1" w:qFormat="1"/>
-    <w:lsdException w:name="heading 5" w:semiHidden="1" w:uiPriority="9" w:unhideWhenUsed="1" w:qFormat="1"/>
-    <w:lsdException w:name="heading 6" w:semiHidden="1" w:uiPriority="9" w:unhideWhenUsed="1" w:qFormat="1"/>
-    <w:lsdException w:name="heading 7" w:semiHidden="1" w:uiPriority="9" w:unhideWhenUsed="1" w:qFormat="1"/>
-    <w:lsdException w:name="heading 8" w:semiHidden="1" w:uiPriority="9" w:unhideWhenUsed="1" w:qFormat="1"/>
-    <w:lsdException w:name="heading 9" w:semiHidden="1" w:uiPriority="9" w:unhideWhenUsed="1" w:qFormat="1"/>
-    <w:lsdException w:name="index 1" w:semiHidden="1" w:unhideWhenUsed="1"/>
-    <w:lsdException w:name="index 2" w:semiHidden="1" w:unhideWhenUsed="1"/>
-    <w:lsdException w:name="index 3" w:semiHidden="1" w:unhideWhenUsed="1"/>
-    <w:lsdException w:name="index 4" w:semiHidden="1" w:unhideWhenUsed="1"/>
-    <w:lsdException w:name="index 5" w:semiHidden="1" w:unhideWhenUsed="1"/>
-    <w:lsdException w:name="index 6" w:semiHidden="1" w:unhideWhenUsed="1"/>
-    <w:lsdException w:name="index 7" w:semiHidden="1" w:unhideWhenUsed="1"/>
-    <w:lsdException w:name="index 8" w:semiHidden="1" w:unhideWhenUsed="1"/>
-    <w:lsdException w:name="index 9" w:semiHidden="1" w:unhideWhenUsed="1"/>
-    <w:lsdException w:name="toc 1" w:semiHidden="1" w:uiPriority="39" w:unhideWhenUsed="1"/>
-    <w:lsdException w:name="toc 2" w:semiHidden="1" w:uiPriority="39" w:unhideWhenUsed="1"/>
-    <w:lsdException w:name="toc 3" w:semiHidden="1" w:uiPriority="39" w:unhideWhenUsed="1"/>
-    <w:lsdException w:name="toc 4" w:semiHidden="1" w:uiPriority="39" w:unhideWhenUsed="1"/>
-    <w:lsdException w:name="toc 5" w:semiHidden="1" w:uiPriority="39" w:unhideWhenUsed="1"/>
-    <w:lsdException w:name="toc 6" w:semiHidden="1" w:uiPriority="39" w:unhideWhenUsed="1"/>
-    <w:lsdException w:name="toc 7" w:semiHidden="1" w:uiPriority="39" w:unhideWhenUsed="1"/>
-    <w:lsdException w:name="toc 8" w:semiHidden="1" w:uiPriority="39" w:unhideWhenUsed="1"/>
-    <w:lsdException w:name="toc 9" w:semiHidden="1" w:uiPriority="39" w:unhideWhenUsed="1"/>
-    <w:lsdException w:name="Normal Indent" w:semiHidden="1" w:unhideWhenUsed="1"/>
-    <w:lsdException w:name="footnote text" w:semiHidden="1" w:unhideWhenUsed="1"/>
-    <w:lsdException w:name="annotation text" w:semiHidden="1" w:unhideWhenUsed="1"/>
-    <w:lsdException w:name="header" w:semiHidden="1" w:unhideWhenUsed="1"/>
-    <w:lsdException w:name="footer" w:semiHidden="1" w:unhideWhenUsed="1"/>
-    <w:lsdException w:name="index heading" w:semiHidden="1" w:unhideWhenUsed="1"/>
-    <w:lsdException w:name="caption" w:semiHidden="1" w:uiPriority="35" w:unhideWhenUsed="1" w:qFormat="1"/>
-    <w:lsdException w:name="table of figures" w:semiHidden="1" w:unhideWhenUsed="1"/>
-    <w:lsdException w:name="envelope address" w:semiHidden="1" w:unhideWhenUsed="1"/>
-    <w:lsdException w:name="envelope return" w:semiHidden="1" w:unhideWhenUsed="1"/>
-    <w:lsdException w:name="footnote reference" w:semiHidden="1" w:unhideWhenUsed="1"/>
-    <w:lsdException w:name="annotation reference" w:semiHidden="1" w:unhideWhenUsed="1"/>
-    <w:lsdException w:name="line number" w:semiHidden="1" w:unhideWhenUsed="1"/>
-    <w:lsdException w:name="page number" w:semiHidden="1" w:unhideWhenUsed="1"/>
-    <w:lsdException w:name="endnote reference" w:semiHidden="1" w:unhideWhenUsed="1"/>
-    <w:lsdException w:name="endnote text" w:semiHidden="1" w:unhideWhenUsed="1"/>
-    <w:lsdException w:name="table of authorities" w:semiHidden="1" w:unhideWhenUsed="1"/>
-    <w:lsdException w:name="macro" w:semiHidden="1" w:unhideWhenUsed="1"/>
-    <w:lsdException w:name="toa heading" w:semiHidden="1" w:unhideWhenUsed="1"/>
-    <w:lsdException w:name="List" w:semiHidden="1" w:unhideWhenUsed="1"/>
-    <w:lsdException w:name="List Bullet" w:semiHidden="1" w:unhideWhenUsed="1"/>
-    <w:lsdException w:name="List Number" w:semiHidden="1" w:unhideWhenUsed="1"/>
-    <w:lsdException w:name="List 2" w:semiHidden="1" w:unhideWhenUsed="1"/>
-    <w:lsdException w:name="List 3" w:semiHidden="1" w:unhideWhenUsed="1"/>
-    <w:lsdException w:name="List 4" w:semiHidden="1" w:unhideWhenUsed="1"/>
-    <w:lsdException w:name="List 5" w:semiHidden="1" w:unhideWhenUsed="1"/>
-    <w:lsdException w:name="List Bullet 2" w:semiHidden="1" w:unhideWhenUsed="1"/>
-    <w:lsdException w:name="List Bullet 3" w:semiHidden="1" w:unhideWhenUsed="1"/>
-    <w:lsdException w:name="List Bullet 4" w:semiHidden="1" w:unhideWhenUsed="1"/>
-    <w:lsdException w:name="List Bullet 5" w:semiHidden="1" w:unhideWhenUsed="1"/>
-    <w:lsdException w:name="List Number 2" w:semiHidden="1" w:unhideWhenUsed="1"/>
-    <w:lsdException w:name="List Number 3" w:semiHidden="1" w:unhideWhenUsed="1"/>
-    <w:lsdException w:name="List Number 4" w:semiHidden="1" w:unhideWhenUsed="1"/>
-    <w:lsdException w:name="List Number 5" w:semiHidden="1" w:unhideWhenUsed="1"/>
-    <w:lsdException w:name="Title" w:uiPriority="10" w:qFormat="1"/>
-    <w:lsdException w:name="Closing" w:semiHidden="1" w:unhideWhenUsed="1"/>
-    <w:lsdException w:name="Signature" w:semiHidden="1" w:unhideWhenUsed="1"/>
-    <w:lsdException w:name="Default Paragraph Font" w:semiHidden="1" w:uiPriority="1" w:unhideWhenUsed="1"/>
-    <w:lsdException w:name="Body Text" w:semiHidden="1" w:unhideWhenUsed="1"/>
-    <w:lsdException w:name="Body Text Indent" w:semiHidden="1" w:unhideWhenUsed="1"/>
-    <w:lsdException w:name="List Continue" w:semiHidden="1" w:unhideWhenUsed="1"/>
-    <w:lsdException w:name="List Continue 2" w:semiHidden="1" w:unhideWhenUsed="1"/>
-    <w:lsdException w:name="List Continue 3" w:semiHidden="1" w:unhideWhenUsed="1"/>
-    <w:lsdException w:name="List Continue 4" w:semiHidden="1" w:unhideWhenUsed="1"/>
-    <w:lsdException w:name="List Continue 5" w:semiHidden="1" w:unhideWhenUsed="1"/>
-    <w:lsdException w:name="Message Header" w:semiHidden="1" w:unhideWhenUsed="1"/>
-    <w:lsdException w:name="Subtitle" w:uiPriority="11" w:qFormat="1"/>
-    <w:lsdException w:name="Salutation" w:semiHidden="1" w:unhideWhenUsed="1"/>
-    <w:lsdException w:name="Date" w:semiHidden="1" w:unhideWhenUsed="1"/>
-    <w:lsdException w:name="Body Text First Indent" w:semiHidden="1" w:unhideWhenUsed="1"/>
-    <w:lsdException w:name="Body Text First Indent 2" w:semiHidden="1" w:unhideWhenUsed="1"/>
-    <w:lsdException w:name="Note Heading" w:semiHidden="1" w:unhideWhenUsed="1"/>
-    <w:lsdException w:name="Body Text 2" w:semiHidden="1" w:unhideWhenUsed="1"/>
-    <w:lsdException w:name="Body Text 3" w:semiHidden="1" w:unhideWhenUsed="1"/>
-    <w:lsdException w:name="Body Text Indent 2" w:semiHidden="1" w:unhideWhenUsed="1"/>
-    <w:lsdException w:name="Body Text Indent 3" w:semiHidden="1" w:unhideWhenUsed="1"/>
-    <w:lsdException w:name="Block Text" w:semiHidden="1" w:unhideWhenUsed="1"/>
-    <w:lsdException w:name="Hyperlink" w:semiHidden="1" w:unhideWhenUsed="1"/>
-    <w:lsdException w:name="FollowedHyperlink" w:semiHidden="1" w:unhideWhenUsed="1"/>
-    <w:lsdException w:name="Strong" w:uiPriority="22" w:qFormat="1"/>
-    <w:lsdException w:name="Emphasis" w:uiPriority="20" w:qFormat="1"/>
-    <w:lsdException w:name="Document Map" w:semiHidden="1" w:unhideWhenUsed="1"/>
-    <w:lsdException w:name="Plain Text" w:semiHidden="1" w:unhideWhenUsed="1"/>
-    <w:lsdException w:name="E-mail Signature" w:semiHidden="1" w:unhideWhenUsed="1"/>
-    <w:lsdException w:name="HTML Top of Form" w:semiHidden="1" w:unhideWhenUsed="1"/>
-    <w:lsdException w:name="HTML Bottom of Form" w:semiHidden="1" w:unhideWhenUsed="1"/>
-    <w:lsdException w:name="Normal (Web)" w:semiHidden="1" w:unhideWhenUsed="1"/>
-    <w:lsdException w:name="HTML Acronym" w:semiHidden="1" w:unhideWhenUsed="1"/>
-    <w:lsdException w:name="HTML Address" w:semiHidden="1" w:unhideWhenUsed="1"/>
-    <w:lsdException w:name="HTML Cite" w:semiHidden="1" w:unhideWhenUsed="1"/>
-    <w:lsdException w:name="HTML Code" w:semiHidden="1" w:unhideWhenUsed="1"/>
-    <w:lsdException w:name="HTML Definition" w:semiHidden="1" w:unhideWhenUsed="1"/>
-    <w:lsdException w:name="HTML Keyboard" w:semiHidden="1" w:unhideWhenUsed="1"/>
-    <w:lsdException w:name="HTML Preformatted" w:semiHidden="1" w:unhideWhenUsed="1"/>
-    <w:lsdException w:name="HTML Sample" w:semiHidden="1" w:unhideWhenUsed="1"/>
-    <w:lsdException w:name="HTML Typewriter" w:semiHidden="1" w:unhideWhenUsed="1"/>
-    <w:lsdException w:name="HTML Variable" w:semiHidden="1" w:unhideWhenUsed="1"/>
-    <w:lsdException w:name="Normal Table" w:semiHidden="1" w:unhideWhenUsed="1"/>
-    <w:lsdException w:name="annotation subject" w:semiHidden="1" w:unhideWhenUsed="1"/>
-    <w:lsdException w:name="No List" w:semiHidden="1" w:unhideWhenUsed="1"/>
-    <w:lsdException w:name="Outline List 1" w:semiHidden="1" w:unhideWhenUsed="1"/>
-    <w:lsdException w:name="Outline List 2" w:semiHidden="1" w:unhideWhenUsed="1"/>
-    <w:lsdException w:name="Outline List 3" w:semiHidden="1" w:unhideWhenUsed="1"/>
-    <w:lsdException w:name="Table Simple 1" w:semiHidden="1" w:unhideWhenUsed="1"/>
-    <w:lsdException w:name="Table Simple 2" w:semiHidden="1" w:unhideWhenUsed="1"/>
-    <w:lsdException w:name="Table Simple 3" w:semiHidden="1" w:unhideWhenUsed="1"/>
-    <w:lsdException w:name="Table Classic 1" w:semiHidden="1" w:unhideWhenUsed="1"/>
-    <w:lsdException w:name="Table Classic 2" w:semiHidden="1" w:unhideWhenUsed="1"/>
-    <w:lsdException w:name="Table Classic 3" w:semiHidden="1" w:unhideWhenUsed="1"/>
-    <w:lsdException w:name="Table Classic 4" w:semiHidden="1" w:unhideWhenUsed="1"/>
-    <w:lsdException w:name="Table Colorful 1" w:semiHidden="1" w:unhideWhenUsed="1"/>
-    <w:lsdException w:name="Table Colorful 2" w:semiHidden="1" w:unhideWhenUsed="1"/>
-    <w:lsdException w:name="Table Colorful 3" w:semiHidden="1" w:unhideWhenUsed="1"/>
-    <w:lsdException w:name="Table Columns 1" w:semiHidden="1" w:unhideWhenUsed="1"/>
-    <w:lsdException w:name="Table Columns 2" w:semiHidden="1" w:unhideWhenUsed="1"/>
-    <w:lsdException w:name="Table Columns 3" w:semiHidden="1" w:unhideWhenUsed="1"/>
-    <w:lsdException w:name="Table Columns 4" w:semiHidden="1" w:unhideWhenUsed="1"/>
-    <w:lsdException w:name="Table Columns 5" w:semiHidden="1" w:unhideWhenUsed="1"/>
-    <w:lsdException w:name="Table Grid 1" w:semiHidden="1" w:unhideWhenUsed="1"/>
-    <w:lsdException w:name="Table Grid 2" w:semiHidden="1" w:unhideWhenUsed="1"/>
-    <w:lsdException w:name="Table Grid 3" w:semiHidden="1" w:unhideWhenUsed="1"/>
-    <w:lsdException w:name="Table Grid 4" w:semiHidden="1" w:unhideWhenUsed="1"/>
-    <w:lsdException w:name="Table Grid 5" w:semiHidden="1" w:unhideWhenUsed="1"/>
-    <w:lsdException w:name="Table Grid 6" w:semiHidden="1" w:unhideWhenUsed="1"/>
-    <w:lsdException w:name="Table Grid 7" w:semiHidden="1" w:unhideWhenUsed="1"/>
-    <w:lsdException w:name="Table Grid 8" w:semiHidden="1" w:unhideWhenUsed="1"/>
-    <w:lsdException w:name="Table List 1" w:semiHidden="1" w:unhideWhenUsed="1"/>
-    <w:lsdException w:name="Table List 2" w:semiHidden="1" w:unhideWhenUsed="1"/>
-    <w:lsdException w:name="Table List 3" w:semiHidden="1" w:unhideWhenUsed="1"/>
-    <w:lsdException w:name="Table List 4" w:semiHidden="1" w:unhideWhenUsed="1"/>
-    <w:lsdException w:name="Table List 5" w:semiHidden="1" w:unhideWhenUsed="1"/>
-    <w:lsdException w:name="Table List 6" w:semiHidden="1" w:unhideWhenUsed="1"/>
-    <w:lsdException w:name="Table List 7" w:semiHidden="1" w:unhideWhenUsed="1"/>
-    <w:lsdException w:name="Table List 8" w:semiHidden="1" w:unhideWhenUsed="1"/>
-    <w:lsdException w:name="Table 3D effects 1" w:semiHidden="1" w:unhideWhenUsed="1"/>
-    <w:lsdException w:name="Table 3D effects 2" w:semiHidden="1" w:unhideWhenUsed="1"/>
-    <w:lsdException w:name="Table 3D effects 3" w:semiHidden="1" w:unhideWhenUsed="1"/>
-    <w:lsdException w:name="Table Contemporary" w:semiHidden="1" w:unhideWhenUsed="1"/>
-    <w:lsdException w:name="Table Elegant" w:semiHidden="1" w:unhideWhenUsed="1"/>
-    <w:lsdException w:name="Table Professional" w:semiHidden="1" w:unhideWhenUsed="1"/>
-    <w:lsdException w:name="Table Subtle 1" w:semiHidden="1" w:unhideWhenUsed="1"/>
-    <w:lsdException w:name="Table Subtle 2" w:semiHidden="1" w:unhideWhenUsed="1"/>
-    <w:lsdException w:name="Table Web 1" w:semiHidden="1" w:unhideWhenUsed="1"/>
-    <w:lsdException w:name="Table Web 2" w:semiHidden="1" w:unhideWhenUsed="1"/>
-    <w:lsdException w:name="Table Web 3" w:semiHidden="1" w:unhideWhenUsed="1"/>
-    <w:lsdException w:name="Balloon Text" w:semiHidden="1" w:unhideWhenUsed="1"/>
-    <w:lsdException w:name="Table Grid" w:uiPriority="39"/>
-    <w:lsdException w:name="Table Theme" w:semiHidden="1" w:unhideWhenUsed="1"/>
-    <w:lsdException w:name="Placeholder Text" w:semiHidden="1"/>
-    <w:lsdException w:name="No Spacing" w:uiPriority="1" w:qFormat="1"/>
-    <w:lsdException w:name="Light Shading" w:uiPriority="60"/>
-    <w:lsdException w:name="Light List" w:uiPriority="61"/>
-    <w:lsdException w:name="Light Grid" w:uiPriority="62"/>
-    <w:lsdException w:name="Medium Shading 1" w:uiPriority="63"/>
-    <w:lsdException w:name="Medium Shading 2" w:uiPriority="64"/>
-    <w:lsdException w:name="Medium List 1" w:uiPriority="65"/>
-    <w:lsdException w:name="Medium List 2" w:uiPriority="66"/>
-    <w:lsdException w:name="Medium Grid 1" w:uiPriority="67"/>
-    <w:lsdException w:name="Medium Grid 2" w:uiPriority="68"/>
-    <w:lsdException w:name="Medium Grid 3" w:uiPriority="69"/>
-    <w:lsdException w:name="Dark List" w:uiPriority="70"/>
-    <w:lsdException w:name="Colorful Shading" w:uiPriority="71"/>
-    <w:lsdException w:name="Colorful List" w:uiPriority="72"/>
-    <w:lsdException w:name="Colorful Grid" w:uiPriority="73"/>
-    <w:lsdException w:name="Light Shading Accent 1" w:uiPriority="60"/>
-    <w:lsdException w:name="Light List Accent 1" w:uiPriority="61"/>
-    <w:lsdException w:name="Light Grid Accent 1" w:uiPriority="62"/>
-    <w:lsdException w:name="Medium Shading 1 Accent 1" w:uiPriority="63"/>
-    <w:lsdException w:name="Medium Shading 2 Accent 1" w:uiPriority="64"/>
-    <w:lsdException w:name="Medium List 1 Accent 1" w:uiPriority="65"/>
-    <w:lsdException w:name="Revision" w:semiHidden="1"/>
-    <w:lsdException w:name="List Paragraph" w:uiPriority="34" w:qFormat="1"/>
-    <w:lsdException w:name="Quote" w:uiPriority="29" w:qFormat="1"/>
-    <w:lsdException w:name="Intense Quote" w:uiPriority="30" w:qFormat="1"/>
-    <w:lsdException w:name="Medium List 2 Accent 1" w:uiPriority="66"/>
-    <w:lsdException w:name="Medium Grid 1 Accent 1" w:uiPriority="67"/>
-    <w:lsdException w:name="Medium Grid 2 Accent 1" w:uiPriority="68"/>
-    <w:lsdException w:name="Medium Grid 3 Accent 1" w:uiPriority="69"/>
-    <w:lsdException w:name="Dark List Accent 1" w:uiPriority="70"/>
-    <w:lsdException w:name="Colorful Shading Accent 1" w:uiPriority="71"/>
-    <w:lsdException w:name="Colorful List Accent 1" w:uiPriority="72"/>
-    <w:lsdException w:name="Colorful Grid Accent 1" w:uiPriority="73"/>
-    <w:lsdException w:name="Light Shading Accent 2" w:uiPriority="60"/>
-    <w:lsdException w:name="Light List Accent 2" w:uiPriority="61"/>
-    <w:lsdException w:name="Light Grid Accent 2" w:uiPriority="62"/>
-    <w:lsdException w:name="Medium Shading 1 Accent 2" w:uiPriority="63"/>
-    <w:lsdException w:name="Medium Shading 2 Accent 2" w:uiPriority="64"/>
-    <w:lsdException w:name="Medium List 1 Accent 2" w:uiPriority="65"/>
-    <w:lsdException w:name="Medium List 2 Accent 2" w:uiPriority="66"/>
-    <w:lsdException w:name="Medium Grid 1 Accent 2" w:uiPriority="67"/>
-    <w:lsdException w:name="Medium Grid 2 Accent 2" w:uiPriority="68"/>
-    <w:lsdException w:name="Medium Grid 3 Accent 2" w:uiPriority="69"/>
-    <w:lsdException w:name="Dark List Accent 2" w:uiPriority="70"/>
-    <w:lsdException w:name="Colorful Shading Accent 2" w:uiPriority="71"/>
-    <w:lsdException w:name="Colorful List Accent 2" w:uiPriority="72"/>
-    <w:lsdException w:name="Colorful Grid Accent 2" w:uiPriority="73"/>
-    <w:lsdException w:name="Light Shading Accent 3" w:uiPriority="60"/>
-    <w:lsdException w:name="Light List Accent 3" w:uiPriority="61"/>
-    <w:lsdException w:name="Light Grid Accent 3" w:uiPriority="62"/>
-    <w:lsdException w:name="Medium Shading 1 Accent 3" w:uiPriority="63"/>
-    <w:lsdException w:name="Medium Shading 2 Accent 3" w:uiPriority="64"/>
-    <w:lsdException w:name="Medium List 1 Accent 3" w:uiPriority="65"/>
-    <w:lsdException w:name="Medium List 2 Accent 3" w:uiPriority="66"/>
-    <w:lsdException w:name="Medium Grid 1 Accent 3" w:uiPriority="67"/>
-    <w:lsdException w:name="Medium Grid 2 Accent 3" w:uiPriority="68"/>
-    <w:lsdException w:name="Medium Grid 3 Accent 3" w:uiPriority="69"/>
-    <w:lsdException w:name="Dark List Accent 3" w:uiPriority="70"/>
-    <w:lsdException w:name="Colorful Shading Accent 3" w:uiPriority="71"/>
-    <w:lsdException w:name="Colorful List Accent 3" w:uiPriority="72"/>
-    <w:lsdException w:name="Colorful Grid Accent 3" w:uiPriority="73"/>
-    <w:lsdException w:name="Light Shading Accent 4" w:uiPriority="60"/>
-    <w:lsdException w:name="Light List Accent 4" w:uiPriority="61"/>
-    <w:lsdException w:name="Light Grid Accent 4" w:uiPriority="62"/>
-    <w:lsdException w:name="Medium Shading 1 Accent 4" w:uiPriority="63"/>
-    <w:lsdException w:name="Medium Shading 2 Accent 4" w:uiPriority="64"/>
-    <w:lsdException w:name="Medium List 1 Accent 4" w:uiPriority="65"/>
-    <w:lsdException w:name="Medium List 2 Accent 4" w:uiPriority="66"/>
-    <w:lsdException w:name="Medium Grid 1 Accent 4" w:uiPriority="67"/>
-    <w:lsdException w:name="Medium Grid 2 Accent 4" w:uiPriority="68"/>
-    <w:lsdException w:name="Medium Grid 3 Accent 4" w:uiPriority="69"/>
-    <w:lsdException w:name="Dark List Accent 4" w:uiPriority="70"/>
-    <w:lsdException w:name="Colorful Shading Accent 4" w:uiPriority="71"/>
-    <w:lsdException w:name="Colorful List Accent 4" w:uiPriority="72"/>
-    <w:lsdException w:name="Colorful Grid Accent 4" w:uiPriority="73"/>
-    <w:lsdException w:name="Light Shading Accent 5" w:uiPriority="60"/>
-    <w:lsdException w:name="Light List Accent 5" w:uiPriority="61"/>
-    <w:lsdException w:name="Light Grid Accent 5" w:uiPriority="62"/>
-    <w:lsdException w:name="Medium Shading 1 Accent 5" w:uiPriority="63"/>
-    <w:lsdException w:name="Medium Shading 2 Accent 5" w:uiPriority="64"/>
-    <w:lsdException w:name="Medium List 1 Accent 5" w:uiPriority="65"/>
-    <w:lsdException w:name="Medium List 2 Accent 5" w:uiPriority="66"/>
-    <w:lsdException w:name="Medium Grid 1 Accent 5" w:uiPriority="67"/>
-    <w:lsdException w:name="Medium Grid 2 Accent 5" w:uiPriority="68"/>
-    <w:lsdException w:name="Medium Grid 3 Accent 5" w:uiPriority="69"/>
-    <w:lsdException w:name="Dark List Accent 5" w:uiPriority="70"/>
-    <w:lsdException w:name="Colorful Shading Accent 5" w:uiPriority="71"/>
-    <w:lsdException w:name="Colorful List Accent 5" w:uiPriority="72"/>
-    <w:lsdException w:name="Colorful Grid Accent 5" w:uiPriority="73"/>
-    <w:lsdException w:name="Light Shading Accent 6" w:uiPriority="60"/>
-    <w:lsdException w:name="Light List Accent 6" w:uiPriority="61"/>
-    <w:lsdException w:name="Light Grid Accent 6" w:uiPriority="62"/>
-    <w:lsdException w:name="Medium Shading 1 Accent 6" w:uiPriority="63"/>
-    <w:lsdException w:name="Medium Shading 2 Accent 6" w:uiPriority="64"/>
-    <w:lsdException w:name="Medium List 1 Accent 6" w:uiPriority="65"/>
-    <w:lsdException w:name="Medium List 2 Accent 6" w:uiPriority="66"/>
-    <w:lsdException w:name="Medium Grid 1 Accent 6" w:uiPriority="67"/>
-    <w:lsdException w:name="Medium Grid 2 Accent 6" w:uiPriority="68"/>
-    <w:lsdException w:name="Medium Grid 3 Accent 6" w:uiPriority="69"/>
-    <w:lsdException w:name="Dark List Accent 6" w:uiPriority="70"/>
-    <w:lsdException w:name="Colorful Shading Accent 6" w:uiPriority="71"/>
-    <w:lsdException w:name="Colorful List Accent 6" w:uiPriority="72"/>
-    <w:lsdException w:name="Colorful Grid Accent 6" w:uiPriority="73"/>
-    <w:lsdException w:name="Subtle Emphasis" w:uiPriority="19" w:qFormat="1"/>
-    <w:lsdException w:name="Intense Emphasis" w:uiPriority="21" w:qFormat="1"/>
-    <w:lsdException w:name="Subtle Reference" w:uiPriority="31" w:qFormat="1"/>
-    <w:lsdException w:name="Intense Reference" w:uiPriority="32" w:qFormat="1"/>
-    <w:lsdException w:name="Book Title" w:uiPriority="33" w:qFormat="1"/>
-    <w:lsdException w:name="Bibliography" w:semiHidden="1" w:uiPriority="37" w:unhideWhenUsed="1"/>
-    <w:lsdException w:name="TOC Heading" w:semiHidden="1" w:uiPriority="39" w:unhideWhenUsed="1" w:qFormat="1"/>
-    <w:lsdException w:name="Plain Table 1" w:uiPriority="41"/>
-    <w:lsdException w:name="Plain Table 2" w:uiPriority="42"/>
-    <w:lsdException w:name="Plain Table 3" w:uiPriority="43"/>
-    <w:lsdException w:name="Plain Table 4" w:uiPriority="44"/>
-    <w:lsdException w:name="Plain Table 5" w:uiPriority="45"/>
-    <w:lsdException w:name="Grid Table Light" w:uiPriority="40"/>
-    <w:lsdException w:name="Grid Table 1 Light" w:uiPriority="46"/>
-    <w:lsdException w:name="Grid Table 2" w:uiPriority="47"/>
-    <w:lsdException w:name="Grid Table 3" w:uiPriority="48"/>
-    <w:lsdException w:name="Grid Table 4" w:uiPriority="49"/>
-    <w:lsdException w:name="Grid Table 5 Dark" w:uiPriority="50"/>
-    <w:lsdException w:name="Grid Table 6 Colorful" w:uiPriority="51"/>
-    <w:lsdException w:name="Grid Table 7 Colorful" w:uiPriority="52"/>
-    <w:lsdException w:name="Grid Table 1 Light Accent 1" w:uiPriority="46"/>
-    <w:lsdException w:name="Grid Table 2 Accent 1" w:uiPriority="47"/>
-    <w:lsdException w:name="Grid Table 3 Accent 1" w:uiPriority="48"/>
-    <w:lsdException w:name="Grid Table 4 Accent 1" w:uiPriority="49"/>
-    <w:lsdException w:name="Grid Table 5 Dark Accent 1" w:uiPriority="50"/>
-    <w:lsdException w:name="Grid Table 6 Colorful Accent 1" w:uiPriority="51"/>
-    <w:lsdException w:name="Grid Table 7 Colorful Accent 1" w:uiPriority="52"/>
-    <w:lsdException w:name="Grid Table 1 Light Accent 2" w:uiPriority="46"/>
-    <w:lsdException w:name="Grid Table 2 Accent 2" w:uiPriority="47"/>
-    <w:lsdException w:name="Grid Table 3 Accent 2" w:uiPriority="48"/>
-    <w:lsdException w:name="Grid Table 4 Accent 2" w:uiPriority="49"/>
-    <w:lsdException w:name="Grid Table 5 Dark Accent 2" w:uiPriority="50"/>
-    <w:lsdException w:name="Grid Table 6 Colorful Accent 2" w:uiPriority="51"/>
-    <w:lsdException w:name="Grid Table 7 Colorful Accent 2" w:uiPriority="52"/>
-    <w:lsdException w:name="Grid Table 1 Light Accent 3" w:uiPriority="46"/>
-    <w:lsdException w:name="Grid Table 2 Accent 3" w:uiPriority="47"/>
-    <w:lsdException w:name="Grid Table 3 Accent 3" w:uiPriority="48"/>
-    <w:lsdException w:name="Grid Table 4 Accent 3" w:uiPriority="49"/>
-    <w:lsdException w:name="Grid Table 5 Dark Accent 3" w:uiPriority="50"/>
-    <w:lsdException w:name="Grid Table 6 Colorful Accent 3" w:uiPriority="51"/>
-    <w:lsdException w:name="Grid Table 7 Colorful Accent 3" w:uiPriority="52"/>
-    <w:lsdException w:name="Grid Table 1 Light Accent 4" w:uiPriority="46"/>
-    <w:lsdException w:name="Grid Table 2 Accent 4" w:uiPriority="47"/>
-    <w:lsdException w:name="Grid Table 3 Accent 4" w:uiPriority="48"/>
-    <w:lsdException w:name="Grid Table 4 Accent 4" w:uiPriority="49"/>
-    <w:lsdException w:name="Grid Table 5 Dark Accent 4" w:uiPriority="50"/>
-    <w:lsdException w:name="Grid Table 6 Colorful Accent 4" w:uiPriority="51"/>
-    <w:lsdException w:name="Grid Table 7 Colorful Accent 4" w:uiPriority="52"/>
-    <w:lsdException w:name="Grid Table 1 Light Accent 5" w:uiPriority="46"/>
-    <w:lsdException w:name="Grid Table 2 Accent 5" w:uiPriority="47"/>
-    <w:lsdException w:name="Grid Table 3 Accent 5" w:uiPriority="48"/>
-    <w:lsdException w:name="Grid Table 4 Accent 5" w:uiPriority="49"/>
-    <w:lsdException w:name="Grid Table 5 Dark Accent 5" w:uiPriority="50"/>
-    <w:lsdException w:name="Grid Table 6 Colorful Accent 5" w:uiPriority="51"/>
-    <w:lsdException w:name="Grid Table 7 Colorful Accent 5" w:uiPriority="52"/>
-    <w:lsdException w:name="Grid Table 1 Light Accent 6" w:uiPriority="46"/>
-    <w:lsdException w:name="Grid Table 2 Accent 6" w:uiPriority="47"/>
-    <w:lsdException w:name="Grid Table 3 Accent 6" w:uiPriority="48"/>
-    <w:lsdException w:name="Grid Table 4 Accent 6" w:uiPriority="49"/>
-    <w:lsdException w:name="Grid Table 5 Dark Accent 6" w:uiPriority="50"/>
-    <w:lsdException w:name="Grid Table 6 Colorful Accent 6" w:uiPriority="51"/>
-    <w:lsdException w:name="Grid Table 7 Colorful Accent 6" w:uiPriority="52"/>
-    <w:lsdException w:name="List Table 1 Light" w:uiPriority="46"/>
-    <w:lsdException w:name="List Table 2" w:uiPriority="47"/>
-    <w:lsdException w:name="List Table 3" w:uiPriority="48"/>
-    <w:lsdException w:name="List Table 4" w:uiPriority="49"/>
-    <w:lsdException w:name="List Table 5 Dark" w:uiPriority="50"/>
-    <w:lsdException w:name="List Table 6 Colorful" w:uiPriority="51"/>
-    <w:lsdException w:name="List Table 7 Colorful" w:uiPriority="52"/>
-    <w:lsdException w:name="List Table 1 Light Accent 1" w:uiPriority="46"/>
-    <w:lsdException w:name="List Table 2 Accent 1" w:uiPriority="47"/>
-    <w:lsdException w:name="List Table 3 Accent 1" w:uiPriority="48"/>
-    <w:lsdException w:name="List Table 4 Accent 1" w:uiPriority="49"/>
-    <w:lsdException w:name="List Table 5 Dark Accent 1" w:uiPriority="50"/>
-    <w:lsdException w:name="List Table 6 Colorful Accent 1" w:uiPriority="51"/>
-    <w:lsdException w:name="List Table 7 Colorful Accent 1" w:uiPriority="52"/>
-    <w:lsdException w:name="List Table 1 Light Accent 2" w:uiPriority="46"/>
-    <w:lsdException w:name="List Table 2 Accent 2" w:uiPriority="47"/>
-    <w:lsdException w:name="List Table 3 Accent 2" w:uiPriority="48"/>
-    <w:lsdException w:name="List Table 4 Accent 2" w:uiPriority="49"/>
-    <w:lsdException w:name="List Table 5 Dark Accent 2" w:uiPriority="50"/>
-    <w:lsdException w:name="List Table 6 Colorful Accent 2" w:uiPriority="51"/>
-    <w:lsdException w:name="List Table 7 Colorful Accent 2" w:uiPriority="52"/>
-    <w:lsdException w:name="List Table 1 Light Accent 3" w:uiPriority="46"/>
-    <w:lsdException w:name="List Table 2 Accent 3" w:uiPriority="47"/>
-    <w:lsdException w:name="List Table 3 Accent 3" w:uiPriority="48"/>
-    <w:lsdException w:name="List Table 4 Accent 3" w:uiPriority="49"/>
-    <w:lsdException w:name="List Table 5 Dark Accent 3" w:uiPriority="50"/>
-    <w:lsdException w:name="List Table 6 Colorful Accent 3" w:uiPriority="51"/>
-    <w:lsdException w:name="List Table 7 Colorful Accent 3" w:uiPriority="52"/>
-    <w:lsdException w:name="List Table 1 Light Accent 4" w:uiPriority="46"/>
-    <w:lsdException w:name="List Table 2 Accent 4" w:uiPriority="47"/>
-    <w:lsdException w:name="List Table 3 Accent 4" w:uiPriority="48"/>
-    <w:lsdException w:name="List Table 4 Accent 4" w:uiPriority="49"/>
-    <w:lsdException w:name="List Table 5 Dark Accent 4" w:uiPriority="50"/>
-    <w:lsdException w:name="List Table 6 Colorful Accent 4" w:uiPriority="51"/>
-    <w:lsdException w:name="List Table 7 Colorful Accent 4" w:uiPriority="52"/>
-    <w:lsdException w:name="List Table 1 Light Accent 5" w:uiPriority="46"/>
-    <w:lsdException w:name="List Table 2 Accent 5" w:uiPriority="47"/>
-    <w:lsdException w:name="List Table 3 Accent 5" w:uiPriority="48"/>
-    <w:lsdException w:name="List Table 4 Accent 5" w:uiPriority="49"/>
-    <w:lsdException w:name="List Table 5 Dark Accent 5" w:uiPriority="50"/>
-    <w:lsdException w:name="List Table 6 Colorful Accent 5" w:uiPriority="51"/>
-    <w:lsdException w:name="List Table 7 Colorful Accent 5" w:uiPriority="52"/>
-    <w:lsdException w:name="List Table 1 Light Accent 6" w:uiPriority="46"/>
-    <w:lsdException w:name="List Table 2 Accent 6" w:uiPriority="47"/>
-    <w:lsdException w:name="List Table 3 Accent 6" w:uiPriority="48"/>
-    <w:lsdException w:name="List Table 4 Accent 6" w:uiPriority="49"/>
-    <w:lsdException w:name="List Table 5 Dark Accent 6" w:uiPriority="50"/>
-    <w:lsdException w:name="List Table 6 Colorful Accent 6" w:uiPriority="51"/>
-    <w:lsdException w:name="List Table 7 Colorful Accent 6" w:uiPriority="52"/>
-    <w:lsdException w:name="Mention" w:semiHidden="1" w:unhideWhenUsed="1"/>
-    <w:lsdException w:name="Smart Hyperlink" w:semiHidden="1" w:unhideWhenUsed="1"/>
-    <w:lsdException w:name="Hashtag" w:semiHidden="1" w:unhideWhenUsed="1"/>
-    <w:lsdException w:name="Unresolved Mention" w:semiHidden="1" w:unhideWhenUsed="1"/>
-    <w:lsdException w:name="Smart Link" w:semiHidden="1" w:unhideWhenUsed="1"/>
+  <w:latentStyles w:defLockedState="0" w:defUIPriority="99" w:defSemiHidden="1" w:defUnhideWhenUsed="1" w:defQFormat="0" w:count="267">
+    <w:lsdException w:name="Normal" w:semiHidden="0" w:uiPriority="0" w:unhideWhenUsed="0" w:qFormat="1"/>
+    <w:lsdException w:name="heading 1" w:semiHidden="0" w:uiPriority="9" w:unhideWhenUsed="0" w:qFormat="1"/>
+    <w:lsdException w:name="heading 2" w:uiPriority="9" w:qFormat="1"/>
+    <w:lsdException w:name="heading 3" w:uiPriority="9" w:qFormat="1"/>
+    <w:lsdException w:name="heading 4" w:uiPriority="9" w:qFormat="1"/>
+    <w:lsdException w:name="heading 5" w:uiPriority="9" w:qFormat="1"/>
+    <w:lsdException w:name="heading 6" w:uiPriority="9" w:qFormat="1"/>
+    <w:lsdException w:name="heading 7" w:uiPriority="9" w:qFormat="1"/>
+    <w:lsdException w:name="heading 8" w:uiPriority="9" w:qFormat="1"/>
+    <w:lsdException w:name="heading 9" w:uiPriority="9" w:qFormat="1"/>
+    <w:lsdException w:name="toc 1" w:uiPriority="39"/>
+    <w:lsdException w:name="toc 2" w:uiPriority="39"/>
+    <w:lsdException w:name="toc 3" w:uiPriority="39"/>
+    <w:lsdException w:name="toc 4" w:uiPriority="39"/>
+    <w:lsdException w:name="toc 5" w:uiPriority="39"/>
+    <w:lsdException w:name="toc 6" w:uiPriority="39"/>
+    <w:lsdException w:name="toc 7" w:uiPriority="39"/>
+    <w:lsdException w:name="toc 8" w:uiPriority="39"/>
+    <w:lsdException w:name="toc 9" w:uiPriority="39"/>
+    <w:lsdException w:name="caption" w:uiPriority="35" w:qFormat="1"/>
+    <w:lsdException w:name="Title" w:semiHidden="0" w:uiPriority="10" w:unhideWhenUsed="0" w:qFormat="1"/>
+    <w:lsdException w:name="Default Paragraph Font" w:uiPriority="1"/>
+    <w:lsdException w:name="Subtitle" w:semiHidden="0" w:uiPriority="11" w:unhideWhenUsed="0" w:qFormat="1"/>
+    <w:lsdException w:name="Strong" w:semiHidden="0" w:uiPriority="22" w:unhideWhenUsed="0" w:qFormat="1"/>
+    <w:lsdException w:name="Emphasis" w:semiHidden="0" w:uiPriority="20" w:unhideWhenUsed="0" w:qFormat="1"/>
+    <w:lsdException w:name="Table Grid" w:semiHidden="0" w:uiPriority="39" w:unhideWhenUsed="0"/>
+    <w:lsdException w:name="Placeholder Text" w:unhideWhenUsed="0"/>
+    <w:lsdException w:name="No Spacing" w:semiHidden="0" w:uiPriority="1" w:unhideWhenUsed="0" w:qFormat="1"/>
+    <w:lsdException w:name="Light Shading" w:semiHidden="0" w:uiPriority="60" w:unhideWhenUsed="0"/>
+    <w:lsdException w:name="Light List" w:semiHidden="0" w:uiPriority="61" w:unhideWhenUsed="0"/>
+    <w:lsdException w:name="Light Grid" w:semiHidden="0" w:uiPriority="62" w:unhideWhenUsed="0"/>
+    <w:lsdException w:name="Medium Shading 1" w:semiHidden="0" w:uiPriority="63" w:unhideWhenUsed="0"/>
+    <w:lsdException w:name="Medium Shading 2" w:semiHidden="0" w:uiPriority="64" w:unhideWhenUsed="0"/>
+    <w:lsdException w:name="Medium List 1" w:semiHidden="0" w:uiPriority="65" w:unhideWhenUsed="0"/>
+    <w:lsdException w:name="Medium List 2" w:semiHidden="0" w:uiPriority="66" w:unhideWhenUsed="0"/>
+    <w:lsdException w:name="Medium Grid 1" w:semiHidden="0" w:uiPriority="67" w:unhideWhenUsed="0"/>
+    <w:lsdException w:name="Medium Grid 2" w:semiHidden="0" w:uiPriority="68" w:unhideWhenUsed="0"/>
+    <w:lsdException w:name="Medium Grid 3" w:semiHidden="0" w:uiPriority="69" w:unhideWhenUsed="0"/>
+    <w:lsdException w:name="Dark List" w:semiHidden="0" w:uiPriority="70" w:unhideWhenUsed="0"/>
+    <w:lsdException w:name="Colorful Shading" w:semiHidden="0" w:uiPriority="71" w:unhideWhenUsed="0"/>
+    <w:lsdException w:name="Colorful List" w:semiHidden="0" w:uiPriority="72" w:unhideWhenUsed="0"/>
+    <w:lsdException w:name="Colorful Grid" w:semiHidden="0" w:uiPriority="73" w:unhideWhenUsed="0"/>
+    <w:lsdException w:name="Light Shading Accent 1" w:semiHidden="0" w:uiPriority="60" w:unhideWhenUsed="0"/>
+    <w:lsdException w:name="Light List Accent 1" w:semiHidden="0" w:uiPriority="61" w:unhideWhenUsed="0"/>
+    <w:lsdException w:name="Light Grid Accent 1" w:semiHidden="0" w:uiPriority="62" w:unhideWhenUsed="0"/>
+    <w:lsdException w:name="Medium Shading 1 Accent 1" w:semiHidden="0" w:uiPriority="63" w:unhideWhenUsed="0"/>
+    <w:lsdException w:name="Medium Shading 2 Accent 1" w:semiHidden="0" w:uiPriority="64" w:unhideWhenUsed="0"/>
+    <w:lsdException w:name="Medium List 1 Accent 1" w:semiHidden="0" w:uiPriority="65" w:unhideWhenUsed="0"/>
+    <w:lsdException w:name="Revision" w:unhideWhenUsed="0"/>
+    <w:lsdException w:name="List Paragraph" w:semiHidden="0" w:uiPriority="34" w:unhideWhenUsed="0" w:qFormat="1"/>
+    <w:lsdException w:name="Quote" w:semiHidden="0" w:uiPriority="29" w:unhideWhenUsed="0" w:qFormat="1"/>
+    <w:lsdException w:name="Intense Quote" w:semiHidden="0" w:uiPriority="30" w:unhideWhenUsed="0" w:qFormat="1"/>
+    <w:lsdException w:name="Medium List 2 Accent 1" w:semiHidden="0" w:uiPriority="66" w:unhideWhenUsed="0"/>
+    <w:lsdException w:name="Medium Grid 1 Accent 1" w:semiHidden="0" w:uiPriority="67" w:unhideWhenUsed="0"/>
+    <w:lsdException w:name="Medium Grid 2 Accent 1" w:semiHidden="0" w:uiPriority="68" w:unhideWhenUsed="0"/>
+    <w:lsdException w:name="Medium Grid 3 Accent 1" w:semiHidden="0" w:uiPriority="69" w:unhideWhenUsed="0"/>
+    <w:lsdException w:name="Dark List Accent 1" w:semiHidden="0" w:uiPriority="70" w:unhideWhenUsed="0"/>
+    <w:lsdException w:name="Colorful Shading Accent 1" w:semiHidden="0" w:uiPriority="71" w:unhideWhenUsed="0"/>
+    <w:lsdException w:name="Colorful List Accent 1" w:semiHidden="0" w:uiPriority="72" w:unhideWhenUsed="0"/>
+    <w:lsdException w:name="Colorful Grid Accent 1" w:semiHidden="0" w:uiPriority="73" w:unhideWhenUsed="0"/>
+    <w:lsdException w:name="Light Shading Accent 2" w:semiHidden="0" w:uiPriority="60" w:unhideWhenUsed="0"/>
+    <w:lsdException w:name="Light List Accent 2" w:semiHidden="0" w:uiPriority="61" w:unhideWhenUsed="0"/>
+    <w:lsdException w:name="Light Grid Accent 2" w:semiHidden="0" w:uiPriority="62" w:unhideWhenUsed="0"/>
+    <w:lsdException w:name="Medium Shading 1 Accent 2" w:semiHidden="0" w:uiPriority="63" w:unhideWhenUsed="0"/>
+    <w:lsdException w:name="Medium Shading 2 Accent 2" w:semiHidden="0" w:uiPriority="64" w:unhideWhenUsed="0"/>
+    <w:lsdException w:name="Medium List 1 Accent 2" w:semiHidden="0" w:uiPriority="65" w:unhideWhenUsed="0"/>
+    <w:lsdException w:name="Medium List 2 Accent 2" w:semiHidden="0" w:uiPriority="66" w:unhideWhenUsed="0"/>
+    <w:lsdException w:name="Medium Grid 1 Accent 2" w:semiHidden="0" w:uiPriority="67" w:unhideWhenUsed="0"/>
+    <w:lsdException w:name="Medium Grid 2 Accent 2" w:semiHidden="0" w:uiPriority="68" w:unhideWhenUsed="0"/>
+    <w:lsdException w:name="Medium Grid 3 Accent 2" w:semiHidden="0" w:uiPriority="69" w:unhideWhenUsed="0"/>
+    <w:lsdException w:name="Dark List Accent 2" w:semiHidden="0" w:uiPriority="70" w:unhideWhenUsed="0"/>
+    <w:lsdException w:name="Colorful Shading Accent 2" w:semiHidden="0" w:uiPriority="71" w:unhideWhenUsed="0"/>
+    <w:lsdException w:name="Colorful List Accent 2" w:semiHidden="0" w:uiPriority="72" w:unhideWhenUsed="0"/>
+    <w:lsdException w:name="Colorful Grid Accent 2" w:semiHidden="0" w:uiPriority="73" w:unhideWhenUsed="0"/>
+    <w:lsdException w:name="Light Shading Accent 3" w:semiHidden="0" w:uiPriority="60" w:unhideWhenUsed="0"/>
+    <w:lsdException w:name="Light List Accent 3" w:semiHidden="0" w:uiPriority="61" w:unhideWhenUsed="0"/>
+    <w:lsdException w:name="Light Grid Accent 3" w:semiHidden="0" w:uiPriority="62" w:unhideWhenUsed="0"/>
+    <w:lsdException w:name="Medium Shading 1 Accent 3" w:semiHidden="0" w:uiPriority="63" w:unhideWhenUsed="0"/>
+    <w:lsdException w:name="Medium Shading 2 Accent 3" w:semiHidden="0" w:uiPriority="64" w:unhideWhenUsed="0"/>
+    <w:lsdException w:name="Medium List 1 Accent 3" w:semiHidden="0" w:uiPriority="65" w:unhideWhenUsed="0"/>
+    <w:lsdException w:name="Medium List 2 Accent 3" w:semiHidden="0" w:uiPriority="66" w:unhideWhenUsed="0"/>
+    <w:lsdException w:name="Medium Grid 1 Accent 3" w:semiHidden="0" w:uiPriority="67" w:unhideWhenUsed="0"/>
+    <w:lsdException w:name="Medium Grid 2 Accent 3" w:semiHidden="0" w:uiPriority="68" w:unhideWhenUsed="0"/>
+    <w:lsdException w:name="Medium Grid 3 Accent 3" w:semiHidden="0" w:uiPriority="69" w:unhideWhenUsed="0"/>
+    <w:lsdException w:name="Dark List Accent 3" w:semiHidden="0" w:uiPriority="70" w:unhideWhenUsed="0"/>
+    <w:lsdException w:name="Colorful Shading Accent 3" w:semiHidden="0" w:uiPriority="71" w:unhideWhenUsed="0"/>
+    <w:lsdException w:name="Colorful List Accent 3" w:semiHidden="0" w:uiPriority="72" w:unhideWhenUsed="0"/>
+    <w:lsdException w:name="Colorful Grid Accent 3" w:semiHidden="0" w:uiPriority="73" w:unhideWhenUsed="0"/>
+    <w:lsdException w:name="Light Shading Accent 4" w:semiHidden="0" w:uiPriority="60" w:unhideWhenUsed="0"/>
+    <w:lsdException w:name="Light List Accent 4" w:semiHidden="0" w:uiPriority="61" w:unhideWhenUsed="0"/>
+    <w:lsdException w:name="Light Grid Accent 4" w:semiHidden="0" w:uiPriority="62" w:unhideWhenUsed="0"/>
+    <w:lsdException w:name="Medium Shading 1 Accent 4" w:semiHidden="0" w:uiPriority="63" w:unhideWhenUsed="0"/>
+    <w:lsdException w:name="Medium Shading 2 Accent 4" w:semiHidden="0" w:uiPriority="64" w:unhideWhenUsed="0"/>
+    <w:lsdException w:name="Medium List 1 Accent 4" w:semiHidden="0" w:uiPriority="65" w:unhideWhenUsed="0"/>
+    <w:lsdException w:name="Medium List 2 Accent 4" w:semiHidden="0" w:uiPriority="66" w:unhideWhenUsed="0"/>
+    <w:lsdException w:name="Medium Grid 1 Accent 4" w:semiHidden="0" w:uiPriority="67" w:unhideWhenUsed="0"/>
+    <w:lsdException w:name="Medium Grid 2 Accent 4" w:semiHidden="0" w:uiPriority="68" w:unhideWhenUsed="0"/>
+    <w:lsdException w:name="Medium Grid 3 Accent 4" w:semiHidden="0" w:uiPriority="69" w:unhideWhenUsed="0"/>
+    <w:lsdException w:name="Dark List Accent 4" w:semiHidden="0" w:uiPriority="70" w:unhideWhenUsed="0"/>
+    <w:lsdException w:name="Colorful Shading Accent 4" w:semiHidden="0" w:uiPriority="71" w:unhideWhenUsed="0"/>
+    <w:lsdException w:name="Colorful List Accent 4" w:semiHidden="0" w:uiPriority="72" w:unhideWhenUsed="0"/>
+    <w:lsdException w:name="Colorful Grid Accent 4" w:semiHidden="0" w:uiPriority="73" w:unhideWhenUsed="0"/>
+    <w:lsdException w:name="Light Shading Accent 5" w:semiHidden="0" w:uiPriority="60" w:unhideWhenUsed="0"/>
+    <w:lsdException w:name="Light List Accent 5" w:semiHidden="0" w:uiPriority="61" w:unhideWhenUsed="0"/>
+    <w:lsdException w:name="Light Grid Accent 5" w:semiHidden="0" w:uiPriority="62" w:unhideWhenUsed="0"/>
+    <w:lsdException w:name="Medium Shading 1 Accent 5" w:semiHidden="0" w:uiPriority="63" w:unhideWhenUsed="0"/>
+    <w:lsdException w:name="Medium Shading 2 Accent 5" w:semiHidden="0" w:uiPriority="64" w:unhideWhenUsed="0"/>
+    <w:lsdException w:name="Medium List 1 Accent 5" w:semiHidden="0" w:uiPriority="65" w:unhideWhenUsed="0"/>
+    <w:lsdException w:name="Medium List 2 Accent 5" w:semiHidden="0" w:uiPriority="66" w:unhideWhenUsed="0"/>
+    <w:lsdException w:name="Medium Grid 1 Accent 5" w:semiHidden="0" w:uiPriority="67" w:unhideWhenUsed="0"/>
+    <w:lsdException w:name="Medium Grid 2 Accent 5" w:semiHidden="0" w:uiPriority="68" w:unhideWhenUsed="0"/>
+    <w:lsdException w:name="Medium Grid 3 Accent 5" w:semiHidden="0" w:uiPriority="69" w:unhideWhenUsed="0"/>
+    <w:lsdException w:name="Dark List Accent 5" w:semiHidden="0" w:uiPriority="70" w:unhideWhenUsed="0"/>
+    <w:lsdException w:name="Colorful Shading Accent 5" w:semiHidden="0" w:uiPriority="71" w:unhideWhenUsed="0"/>
+    <w:lsdException w:name="Colorful List Accent 5" w:semiHidden="0" w:uiPriority="72" w:unhideWhenUsed="0"/>
+    <w:lsdException w:name="Colorful Grid Accent 5" w:semiHidden="0" w:uiPriority="73" w:unhideWhenUsed="0"/>
+    <w:lsdException w:name="Light Shading Accent 6" w:semiHidden="0" w:uiPriority="60" w:unhideWhenUsed="0"/>
+    <w:lsdException w:name="Light List Accent 6" w:semiHidden="0" w:uiPriority="61" w:unhideWhenUsed="0"/>
+    <w:lsdException w:name="Light Grid Accent 6" w:semiHidden="0" w:uiPriority="62" w:unhideWhenUsed="0"/>
+    <w:lsdException w:name="Medium Shading 1 Accent 6" w:semiHidden="0" w:uiPriority="63" w:unhideWhenUsed="0"/>
+    <w:lsdException w:name="Medium Shading 2 Accent 6" w:semiHidden="0" w:uiPriority="64" w:unhideWhenUsed="0"/>
+    <w:lsdException w:name="Medium List 1 Accent 6" w:semiHidden="0" w:uiPriority="65" w:unhideWhenUsed="0"/>
+    <w:lsdException w:name="Medium List 2 Accent 6" w:semiHidden="0" w:uiPriority="66" w:unhideWhenUsed="0"/>
+    <w:lsdException w:name="Medium Grid 1 Accent 6" w:semiHidden="0" w:uiPriority="67" w:unhideWhenUsed="0"/>
+    <w:lsdException w:name="Medium Grid 2 Accent 6" w:semiHidden="0" w:uiPriority="68" w:unhideWhenUsed="0"/>
+    <w:lsdException w:name="Medium Grid 3 Accent 6" w:semiHidden="0" w:uiPriority="69" w:unhideWhenUsed="0"/>
+    <w:lsdException w:name="Dark List Accent 6" w:semiHidden="0" w:uiPriority="70" w:unhideWhenUsed="0"/>
+    <w:lsdException w:name="Colorful Shading Accent 6" w:semiHidden="0" w:uiPriority="71" w:unhideWhenUsed="0"/>
+    <w:lsdException w:name="Colorful List Accent 6" w:semiHidden="0" w:uiPriority="72" w:unhideWhenUsed="0"/>
+    <w:lsdException w:name="Colorful Grid Accent 6" w:semiHidden="0" w:uiPriority="73" w:unhideWhenUsed="0"/>
+    <w:lsdException w:name="Subtle Emphasis" w:semiHidden="0" w:uiPriority="19" w:unhideWhenUsed="0" w:qFormat="1"/>
+    <w:lsdException w:name="Intense Emphasis" w:semiHidden="0" w:uiPriority="21" w:unhideWhenUsed="0" w:qFormat="1"/>
+    <w:lsdException w:name="Subtle Reference" w:semiHidden="0" w:uiPriority="31" w:unhideWhenUsed="0" w:qFormat="1"/>
+    <w:lsdException w:name="Intense Reference" w:semiHidden="0" w:uiPriority="32" w:unhideWhenUsed="0" w:qFormat="1"/>
+    <w:lsdException w:name="Book Title" w:semiHidden="0" w:uiPriority="33" w:unhideWhenUsed="0" w:qFormat="1"/>
+    <w:lsdException w:name="Bibliography" w:uiPriority="37"/>
+    <w:lsdException w:name="TOC Heading" w:uiPriority="39" w:qFormat="1"/>
   </w:latentStyles>
   <w:style w:type="paragraph" w:default="1" w:styleId="Normal">
     <w:name w:val="Normal"/>
@@ -2838,6 +2601,7 @@
       <w:spacing w:after="0" w:line="240" w:lineRule="auto"/>
     </w:pPr>
     <w:tblPr>
+      <w:tblInd w:w="0" w:type="dxa"/>
       <w:tblBorders>
         <w:top w:val="single" w:sz="4" w:space="0" w:color="auto"/>
         <w:left w:val="single" w:sz="4" w:space="0" w:color="auto"/>
@@ -2846,9 +2610,15 @@
         <w:insideH w:val="single" w:sz="4" w:space="0" w:color="auto"/>
         <w:insideV w:val="single" w:sz="4" w:space="0" w:color="auto"/>
       </w:tblBorders>
+      <w:tblCellMar>
+        <w:top w:w="0" w:type="dxa"/>
+        <w:left w:w="108" w:type="dxa"/>
+        <w:bottom w:w="0" w:type="dxa"/>
+        <w:right w:w="108" w:type="dxa"/>
+      </w:tblCellMar>
     </w:tblPr>
   </w:style>
-  <w:style w:type="table" w:styleId="GridTable2">
+  <w:style w:type="table" w:customStyle="1" w:styleId="GridTable2">
     <w:name w:val="Grid Table 2"/>
     <w:basedOn w:val="TableNormal"/>
     <w:uiPriority w:val="47"/>
@@ -2859,12 +2629,19 @@
     <w:tblPr>
       <w:tblStyleRowBandSize w:val="1"/>
       <w:tblStyleColBandSize w:val="1"/>
+      <w:tblInd w:w="0" w:type="dxa"/>
       <w:tblBorders>
         <w:top w:val="single" w:sz="2" w:space="0" w:color="666666" w:themeColor="text1" w:themeTint="99"/>
         <w:bottom w:val="single" w:sz="2" w:space="0" w:color="666666" w:themeColor="text1" w:themeTint="99"/>
         <w:insideH w:val="single" w:sz="2" w:space="0" w:color="666666" w:themeColor="text1" w:themeTint="99"/>
         <w:insideV w:val="single" w:sz="2" w:space="0" w:color="666666" w:themeColor="text1" w:themeTint="99"/>
       </w:tblBorders>
+      <w:tblCellMar>
+        <w:top w:w="0" w:type="dxa"/>
+        <w:left w:w="108" w:type="dxa"/>
+        <w:bottom w:w="0" w:type="dxa"/>
+        <w:right w:w="108" w:type="dxa"/>
+      </w:tblCellMar>
     </w:tblPr>
     <w:tblStylePr w:type="firstRow">
       <w:rPr>
@@ -2932,6 +2709,470 @@
       <w:spacing w:after="0" w:line="240" w:lineRule="auto"/>
     </w:pPr>
   </w:style>
+  <w:style w:type="character" w:styleId="Hyperlink">
+    <w:name w:val="Hyperlink"/>
+    <w:basedOn w:val="DefaultParagraphFont"/>
+    <w:uiPriority w:val="99"/>
+    <w:unhideWhenUsed/>
+    <w:rsid w:val="00201527"/>
+    <w:rPr>
+      <w:color w:val="0563C1" w:themeColor="hyperlink"/>
+      <w:u w:val="single"/>
+    </w:rPr>
+  </w:style>
+</w:styles>
+</file>
+
+<file path=word/stylesWithEffects.xml><?xml version="1.0" encoding="utf-8"?>
+<w:styles xmlns:wpc="http://schemas.microsoft.com/office/word/2010/wordprocessingCanvas" xmlns:mc="http://schemas.openxmlformats.org/markup-compatibility/2006" xmlns:o="urn:schemas-microsoft-com:office:office" xmlns:r="http://schemas.openxmlformats.org/officeDocument/2006/relationships" xmlns:m="http://schemas.openxmlformats.org/officeDocument/2006/math" xmlns:v="urn:schemas-microsoft-com:vml" xmlns:wp14="http://schemas.microsoft.com/office/word/2010/wordprocessingDrawing" xmlns:wp="http://schemas.openxmlformats.org/drawingml/2006/wordprocessingDrawing" xmlns:w10="urn:schemas-microsoft-com:office:word" xmlns:w="http://schemas.openxmlformats.org/wordprocessingml/2006/main" xmlns:w14="http://schemas.microsoft.com/office/word/2010/wordml" xmlns:wpg="http://schemas.microsoft.com/office/word/2010/wordprocessingGroup" xmlns:wpi="http://schemas.microsoft.com/office/word/2010/wordprocessingInk" xmlns:wne="http://schemas.microsoft.com/office/word/2006/wordml" xmlns:wps="http://schemas.microsoft.com/office/word/2010/wordprocessingShape" mc:Ignorable="w14 wp14">
+  <w:docDefaults>
+    <w:rPrDefault>
+      <w:rPr>
+        <w:rFonts w:asciiTheme="minorHAnsi" w:eastAsiaTheme="minorHAnsi" w:hAnsiTheme="minorHAnsi" w:cstheme="minorBidi"/>
+        <w:sz w:val="22"/>
+        <w:szCs w:val="22"/>
+        <w:lang w:val="de-CH" w:eastAsia="en-US" w:bidi="ar-SA"/>
+      </w:rPr>
+    </w:rPrDefault>
+    <w:pPrDefault>
+      <w:pPr>
+        <w:spacing w:after="160" w:line="259" w:lineRule="auto"/>
+      </w:pPr>
+    </w:pPrDefault>
+  </w:docDefaults>
+  <w:latentStyles w:defLockedState="0" w:defUIPriority="99" w:defSemiHidden="1" w:defUnhideWhenUsed="1" w:defQFormat="0" w:count="267">
+    <w:lsdException w:name="Normal" w:semiHidden="0" w:uiPriority="0" w:unhideWhenUsed="0" w:qFormat="1"/>
+    <w:lsdException w:name="heading 1" w:semiHidden="0" w:uiPriority="9" w:unhideWhenUsed="0" w:qFormat="1"/>
+    <w:lsdException w:name="heading 2" w:uiPriority="9" w:qFormat="1"/>
+    <w:lsdException w:name="heading 3" w:uiPriority="9" w:qFormat="1"/>
+    <w:lsdException w:name="heading 4" w:uiPriority="9" w:qFormat="1"/>
+    <w:lsdException w:name="heading 5" w:uiPriority="9" w:qFormat="1"/>
+    <w:lsdException w:name="heading 6" w:uiPriority="9" w:qFormat="1"/>
+    <w:lsdException w:name="heading 7" w:uiPriority="9" w:qFormat="1"/>
+    <w:lsdException w:name="heading 8" w:uiPriority="9" w:qFormat="1"/>
+    <w:lsdException w:name="heading 9" w:uiPriority="9" w:qFormat="1"/>
+    <w:lsdException w:name="toc 1" w:uiPriority="39"/>
+    <w:lsdException w:name="toc 2" w:uiPriority="39"/>
+    <w:lsdException w:name="toc 3" w:uiPriority="39"/>
+    <w:lsdException w:name="toc 4" w:uiPriority="39"/>
+    <w:lsdException w:name="toc 5" w:uiPriority="39"/>
+    <w:lsdException w:name="toc 6" w:uiPriority="39"/>
+    <w:lsdException w:name="toc 7" w:uiPriority="39"/>
+    <w:lsdException w:name="toc 8" w:uiPriority="39"/>
+    <w:lsdException w:name="toc 9" w:uiPriority="39"/>
+    <w:lsdException w:name="caption" w:uiPriority="35" w:qFormat="1"/>
+    <w:lsdException w:name="Title" w:semiHidden="0" w:uiPriority="10" w:unhideWhenUsed="0" w:qFormat="1"/>
+    <w:lsdException w:name="Default Paragraph Font" w:uiPriority="1"/>
+    <w:lsdException w:name="Subtitle" w:semiHidden="0" w:uiPriority="11" w:unhideWhenUsed="0" w:qFormat="1"/>
+    <w:lsdException w:name="Strong" w:semiHidden="0" w:uiPriority="22" w:unhideWhenUsed="0" w:qFormat="1"/>
+    <w:lsdException w:name="Emphasis" w:semiHidden="0" w:uiPriority="20" w:unhideWhenUsed="0" w:qFormat="1"/>
+    <w:lsdException w:name="Table Grid" w:semiHidden="0" w:uiPriority="39" w:unhideWhenUsed="0"/>
+    <w:lsdException w:name="Placeholder Text" w:unhideWhenUsed="0"/>
+    <w:lsdException w:name="No Spacing" w:semiHidden="0" w:uiPriority="1" w:unhideWhenUsed="0" w:qFormat="1"/>
+    <w:lsdException w:name="Light Shading" w:semiHidden="0" w:uiPriority="60" w:unhideWhenUsed="0"/>
+    <w:lsdException w:name="Light List" w:semiHidden="0" w:uiPriority="61" w:unhideWhenUsed="0"/>
+    <w:lsdException w:name="Light Grid" w:semiHidden="0" w:uiPriority="62" w:unhideWhenUsed="0"/>
+    <w:lsdException w:name="Medium Shading 1" w:semiHidden="0" w:uiPriority="63" w:unhideWhenUsed="0"/>
+    <w:lsdException w:name="Medium Shading 2" w:semiHidden="0" w:uiPriority="64" w:unhideWhenUsed="0"/>
+    <w:lsdException w:name="Medium List 1" w:semiHidden="0" w:uiPriority="65" w:unhideWhenUsed="0"/>
+    <w:lsdException w:name="Medium List 2" w:semiHidden="0" w:uiPriority="66" w:unhideWhenUsed="0"/>
+    <w:lsdException w:name="Medium Grid 1" w:semiHidden="0" w:uiPriority="67" w:unhideWhenUsed="0"/>
+    <w:lsdException w:name="Medium Grid 2" w:semiHidden="0" w:uiPriority="68" w:unhideWhenUsed="0"/>
+    <w:lsdException w:name="Medium Grid 3" w:semiHidden="0" w:uiPriority="69" w:unhideWhenUsed="0"/>
+    <w:lsdException w:name="Dark List" w:semiHidden="0" w:uiPriority="70" w:unhideWhenUsed="0"/>
+    <w:lsdException w:name="Colorful Shading" w:semiHidden="0" w:uiPriority="71" w:unhideWhenUsed="0"/>
+    <w:lsdException w:name="Colorful List" w:semiHidden="0" w:uiPriority="72" w:unhideWhenUsed="0"/>
+    <w:lsdException w:name="Colorful Grid" w:semiHidden="0" w:uiPriority="73" w:unhideWhenUsed="0"/>
+    <w:lsdException w:name="Light Shading Accent 1" w:semiHidden="0" w:uiPriority="60" w:unhideWhenUsed="0"/>
+    <w:lsdException w:name="Light List Accent 1" w:semiHidden="0" w:uiPriority="61" w:unhideWhenUsed="0"/>
+    <w:lsdException w:name="Light Grid Accent 1" w:semiHidden="0" w:uiPriority="62" w:unhideWhenUsed="0"/>
+    <w:lsdException w:name="Medium Shading 1 Accent 1" w:semiHidden="0" w:uiPriority="63" w:unhideWhenUsed="0"/>
+    <w:lsdException w:name="Medium Shading 2 Accent 1" w:semiHidden="0" w:uiPriority="64" w:unhideWhenUsed="0"/>
+    <w:lsdException w:name="Medium List 1 Accent 1" w:semiHidden="0" w:uiPriority="65" w:unhideWhenUsed="0"/>
+    <w:lsdException w:name="Revision" w:unhideWhenUsed="0"/>
+    <w:lsdException w:name="List Paragraph" w:semiHidden="0" w:uiPriority="34" w:unhideWhenUsed="0" w:qFormat="1"/>
+    <w:lsdException w:name="Quote" w:semiHidden="0" w:uiPriority="29" w:unhideWhenUsed="0" w:qFormat="1"/>
+    <w:lsdException w:name="Intense Quote" w:semiHidden="0" w:uiPriority="30" w:unhideWhenUsed="0" w:qFormat="1"/>
+    <w:lsdException w:name="Medium List 2 Accent 1" w:semiHidden="0" w:uiPriority="66" w:unhideWhenUsed="0"/>
+    <w:lsdException w:name="Medium Grid 1 Accent 1" w:semiHidden="0" w:uiPriority="67" w:unhideWhenUsed="0"/>
+    <w:lsdException w:name="Medium Grid 2 Accent 1" w:semiHidden="0" w:uiPriority="68" w:unhideWhenUsed="0"/>
+    <w:lsdException w:name="Medium Grid 3 Accent 1" w:semiHidden="0" w:uiPriority="69" w:unhideWhenUsed="0"/>
+    <w:lsdException w:name="Dark List Accent 1" w:semiHidden="0" w:uiPriority="70" w:unhideWhenUsed="0"/>
+    <w:lsdException w:name="Colorful Shading Accent 1" w:semiHidden="0" w:uiPriority="71" w:unhideWhenUsed="0"/>
+    <w:lsdException w:name="Colorful List Accent 1" w:semiHidden="0" w:uiPriority="72" w:unhideWhenUsed="0"/>
+    <w:lsdException w:name="Colorful Grid Accent 1" w:semiHidden="0" w:uiPriority="73" w:unhideWhenUsed="0"/>
+    <w:lsdException w:name="Light Shading Accent 2" w:semiHidden="0" w:uiPriority="60" w:unhideWhenUsed="0"/>
+    <w:lsdException w:name="Light List Accent 2" w:semiHidden="0" w:uiPriority="61" w:unhideWhenUsed="0"/>
+    <w:lsdException w:name="Light Grid Accent 2" w:semiHidden="0" w:uiPriority="62" w:unhideWhenUsed="0"/>
+    <w:lsdException w:name="Medium Shading 1 Accent 2" w:semiHidden="0" w:uiPriority="63" w:unhideWhenUsed="0"/>
+    <w:lsdException w:name="Medium Shading 2 Accent 2" w:semiHidden="0" w:uiPriority="64" w:unhideWhenUsed="0"/>
+    <w:lsdException w:name="Medium List 1 Accent 2" w:semiHidden="0" w:uiPriority="65" w:unhideWhenUsed="0"/>
+    <w:lsdException w:name="Medium List 2 Accent 2" w:semiHidden="0" w:uiPriority="66" w:unhideWhenUsed="0"/>
+    <w:lsdException w:name="Medium Grid 1 Accent 2" w:semiHidden="0" w:uiPriority="67" w:unhideWhenUsed="0"/>
+    <w:lsdException w:name="Medium Grid 2 Accent 2" w:semiHidden="0" w:uiPriority="68" w:unhideWhenUsed="0"/>
+    <w:lsdException w:name="Medium Grid 3 Accent 2" w:semiHidden="0" w:uiPriority="69" w:unhideWhenUsed="0"/>
+    <w:lsdException w:name="Dark List Accent 2" w:semiHidden="0" w:uiPriority="70" w:unhideWhenUsed="0"/>
+    <w:lsdException w:name="Colorful Shading Accent 2" w:semiHidden="0" w:uiPriority="71" w:unhideWhenUsed="0"/>
+    <w:lsdException w:name="Colorful List Accent 2" w:semiHidden="0" w:uiPriority="72" w:unhideWhenUsed="0"/>
+    <w:lsdException w:name="Colorful Grid Accent 2" w:semiHidden="0" w:uiPriority="73" w:unhideWhenUsed="0"/>
+    <w:lsdException w:name="Light Shading Accent 3" w:semiHidden="0" w:uiPriority="60" w:unhideWhenUsed="0"/>
+    <w:lsdException w:name="Light List Accent 3" w:semiHidden="0" w:uiPriority="61" w:unhideWhenUsed="0"/>
+    <w:lsdException w:name="Light Grid Accent 3" w:semiHidden="0" w:uiPriority="62" w:unhideWhenUsed="0"/>
+    <w:lsdException w:name="Medium Shading 1 Accent 3" w:semiHidden="0" w:uiPriority="63" w:unhideWhenUsed="0"/>
+    <w:lsdException w:name="Medium Shading 2 Accent 3" w:semiHidden="0" w:uiPriority="64" w:unhideWhenUsed="0"/>
+    <w:lsdException w:name="Medium List 1 Accent 3" w:semiHidden="0" w:uiPriority="65" w:unhideWhenUsed="0"/>
+    <w:lsdException w:name="Medium List 2 Accent 3" w:semiHidden="0" w:uiPriority="66" w:unhideWhenUsed="0"/>
+    <w:lsdException w:name="Medium Grid 1 Accent 3" w:semiHidden="0" w:uiPriority="67" w:unhideWhenUsed="0"/>
+    <w:lsdException w:name="Medium Grid 2 Accent 3" w:semiHidden="0" w:uiPriority="68" w:unhideWhenUsed="0"/>
+    <w:lsdException w:name="Medium Grid 3 Accent 3" w:semiHidden="0" w:uiPriority="69" w:unhideWhenUsed="0"/>
+    <w:lsdException w:name="Dark List Accent 3" w:semiHidden="0" w:uiPriority="70" w:unhideWhenUsed="0"/>
+    <w:lsdException w:name="Colorful Shading Accent 3" w:semiHidden="0" w:uiPriority="71" w:unhideWhenUsed="0"/>
+    <w:lsdException w:name="Colorful List Accent 3" w:semiHidden="0" w:uiPriority="72" w:unhideWhenUsed="0"/>
+    <w:lsdException w:name="Colorful Grid Accent 3" w:semiHidden="0" w:uiPriority="73" w:unhideWhenUsed="0"/>
+    <w:lsdException w:name="Light Shading Accent 4" w:semiHidden="0" w:uiPriority="60" w:unhideWhenUsed="0"/>
+    <w:lsdException w:name="Light List Accent 4" w:semiHidden="0" w:uiPriority="61" w:unhideWhenUsed="0"/>
+    <w:lsdException w:name="Light Grid Accent 4" w:semiHidden="0" w:uiPriority="62" w:unhideWhenUsed="0"/>
+    <w:lsdException w:name="Medium Shading 1 Accent 4" w:semiHidden="0" w:uiPriority="63" w:unhideWhenUsed="0"/>
+    <w:lsdException w:name="Medium Shading 2 Accent 4" w:semiHidden="0" w:uiPriority="64" w:unhideWhenUsed="0"/>
+    <w:lsdException w:name="Medium List 1 Accent 4" w:semiHidden="0" w:uiPriority="65" w:unhideWhenUsed="0"/>
+    <w:lsdException w:name="Medium List 2 Accent 4" w:semiHidden="0" w:uiPriority="66" w:unhideWhenUsed="0"/>
+    <w:lsdException w:name="Medium Grid 1 Accent 4" w:semiHidden="0" w:uiPriority="67" w:unhideWhenUsed="0"/>
+    <w:lsdException w:name="Medium Grid 2 Accent 4" w:semiHidden="0" w:uiPriority="68" w:unhideWhenUsed="0"/>
+    <w:lsdException w:name="Medium Grid 3 Accent 4" w:semiHidden="0" w:uiPriority="69" w:unhideWhenUsed="0"/>
+    <w:lsdException w:name="Dark List Accent 4" w:semiHidden="0" w:uiPriority="70" w:unhideWhenUsed="0"/>
+    <w:lsdException w:name="Colorful Shading Accent 4" w:semiHidden="0" w:uiPriority="71" w:unhideWhenUsed="0"/>
+    <w:lsdException w:name="Colorful List Accent 4" w:semiHidden="0" w:uiPriority="72" w:unhideWhenUsed="0"/>
+    <w:lsdException w:name="Colorful Grid Accent 4" w:semiHidden="0" w:uiPriority="73" w:unhideWhenUsed="0"/>
+    <w:lsdException w:name="Light Shading Accent 5" w:semiHidden="0" w:uiPriority="60" w:unhideWhenUsed="0"/>
+    <w:lsdException w:name="Light List Accent 5" w:semiHidden="0" w:uiPriority="61" w:unhideWhenUsed="0"/>
+    <w:lsdException w:name="Light Grid Accent 5" w:semiHidden="0" w:uiPriority="62" w:unhideWhenUsed="0"/>
+    <w:lsdException w:name="Medium Shading 1 Accent 5" w:semiHidden="0" w:uiPriority="63" w:unhideWhenUsed="0"/>
+    <w:lsdException w:name="Medium Shading 2 Accent 5" w:semiHidden="0" w:uiPriority="64" w:unhideWhenUsed="0"/>
+    <w:lsdException w:name="Medium List 1 Accent 5" w:semiHidden="0" w:uiPriority="65" w:unhideWhenUsed="0"/>
+    <w:lsdException w:name="Medium List 2 Accent 5" w:semiHidden="0" w:uiPriority="66" w:unhideWhenUsed="0"/>
+    <w:lsdException w:name="Medium Grid 1 Accent 5" w:semiHidden="0" w:uiPriority="67" w:unhideWhenUsed="0"/>
+    <w:lsdException w:name="Medium Grid 2 Accent 5" w:semiHidden="0" w:uiPriority="68" w:unhideWhenUsed="0"/>
+    <w:lsdException w:name="Medium Grid 3 Accent 5" w:semiHidden="0" w:uiPriority="69" w:unhideWhenUsed="0"/>
+    <w:lsdException w:name="Dark List Accent 5" w:semiHidden="0" w:uiPriority="70" w:unhideWhenUsed="0"/>
+    <w:lsdException w:name="Colorful Shading Accent 5" w:semiHidden="0" w:uiPriority="71" w:unhideWhenUsed="0"/>
+    <w:lsdException w:name="Colorful List Accent 5" w:semiHidden="0" w:uiPriority="72" w:unhideWhenUsed="0"/>
+    <w:lsdException w:name="Colorful Grid Accent 5" w:semiHidden="0" w:uiPriority="73" w:unhideWhenUsed="0"/>
+    <w:lsdException w:name="Light Shading Accent 6" w:semiHidden="0" w:uiPriority="60" w:unhideWhenUsed="0"/>
+    <w:lsdException w:name="Light List Accent 6" w:semiHidden="0" w:uiPriority="61" w:unhideWhenUsed="0"/>
+    <w:lsdException w:name="Light Grid Accent 6" w:semiHidden="0" w:uiPriority="62" w:unhideWhenUsed="0"/>
+    <w:lsdException w:name="Medium Shading 1 Accent 6" w:semiHidden="0" w:uiPriority="63" w:unhideWhenUsed="0"/>
+    <w:lsdException w:name="Medium Shading 2 Accent 6" w:semiHidden="0" w:uiPriority="64" w:unhideWhenUsed="0"/>
+    <w:lsdException w:name="Medium List 1 Accent 6" w:semiHidden="0" w:uiPriority="65" w:unhideWhenUsed="0"/>
+    <w:lsdException w:name="Medium List 2 Accent 6" w:semiHidden="0" w:uiPriority="66" w:unhideWhenUsed="0"/>
+    <w:lsdException w:name="Medium Grid 1 Accent 6" w:semiHidden="0" w:uiPriority="67" w:unhideWhenUsed="0"/>
+    <w:lsdException w:name="Medium Grid 2 Accent 6" w:semiHidden="0" w:uiPriority="68" w:unhideWhenUsed="0"/>
+    <w:lsdException w:name="Medium Grid 3 Accent 6" w:semiHidden="0" w:uiPriority="69" w:unhideWhenUsed="0"/>
+    <w:lsdException w:name="Dark List Accent 6" w:semiHidden="0" w:uiPriority="70" w:unhideWhenUsed="0"/>
+    <w:lsdException w:name="Colorful Shading Accent 6" w:semiHidden="0" w:uiPriority="71" w:unhideWhenUsed="0"/>
+    <w:lsdException w:name="Colorful List Accent 6" w:semiHidden="0" w:uiPriority="72" w:unhideWhenUsed="0"/>
+    <w:lsdException w:name="Colorful Grid Accent 6" w:semiHidden="0" w:uiPriority="73" w:unhideWhenUsed="0"/>
+    <w:lsdException w:name="Subtle Emphasis" w:semiHidden="0" w:uiPriority="19" w:unhideWhenUsed="0" w:qFormat="1"/>
+    <w:lsdException w:name="Intense Emphasis" w:semiHidden="0" w:uiPriority="21" w:unhideWhenUsed="0" w:qFormat="1"/>
+    <w:lsdException w:name="Subtle Reference" w:semiHidden="0" w:uiPriority="31" w:unhideWhenUsed="0" w:qFormat="1"/>
+    <w:lsdException w:name="Intense Reference" w:semiHidden="0" w:uiPriority="32" w:unhideWhenUsed="0" w:qFormat="1"/>
+    <w:lsdException w:name="Book Title" w:semiHidden="0" w:uiPriority="33" w:unhideWhenUsed="0" w:qFormat="1"/>
+    <w:lsdException w:name="Bibliography" w:uiPriority="37"/>
+    <w:lsdException w:name="TOC Heading" w:uiPriority="39" w:qFormat="1"/>
+  </w:latentStyles>
+  <w:style w:type="paragraph" w:default="1" w:styleId="Normal">
+    <w:name w:val="Normal"/>
+    <w:qFormat/>
+  </w:style>
+  <w:style w:type="paragraph" w:styleId="Heading1">
+    <w:name w:val="heading 1"/>
+    <w:basedOn w:val="Normal"/>
+    <w:next w:val="Normal"/>
+    <w:link w:val="Heading1Char"/>
+    <w:uiPriority w:val="9"/>
+    <w:qFormat/>
+    <w:rsid w:val="00A336B7"/>
+    <w:pPr>
+      <w:keepNext/>
+      <w:keepLines/>
+      <w:numPr>
+        <w:numId w:val="3"/>
+      </w:numPr>
+      <w:spacing w:before="240" w:after="0"/>
+      <w:ind w:firstLine="0"/>
+      <w:outlineLvl w:val="0"/>
+    </w:pPr>
+    <w:rPr>
+      <w:rFonts w:asciiTheme="majorHAnsi" w:eastAsiaTheme="majorEastAsia" w:hAnsiTheme="majorHAnsi" w:cstheme="majorBidi"/>
+      <w:color w:val="000000" w:themeColor="text1"/>
+      <w:sz w:val="32"/>
+      <w:szCs w:val="32"/>
+    </w:rPr>
+  </w:style>
+  <w:style w:type="paragraph" w:styleId="Heading2">
+    <w:name w:val="heading 2"/>
+    <w:basedOn w:val="Normal"/>
+    <w:next w:val="Normal"/>
+    <w:link w:val="Heading2Char"/>
+    <w:uiPriority w:val="9"/>
+    <w:unhideWhenUsed/>
+    <w:qFormat/>
+    <w:rsid w:val="00A336B7"/>
+    <w:pPr>
+      <w:keepNext/>
+      <w:keepLines/>
+      <w:numPr>
+        <w:ilvl w:val="1"/>
+        <w:numId w:val="3"/>
+      </w:numPr>
+      <w:spacing w:before="40" w:after="0"/>
+      <w:ind w:left="0" w:firstLine="0"/>
+      <w:outlineLvl w:val="1"/>
+    </w:pPr>
+    <w:rPr>
+      <w:rFonts w:asciiTheme="majorHAnsi" w:eastAsiaTheme="majorEastAsia" w:hAnsiTheme="majorHAnsi" w:cstheme="majorBidi"/>
+      <w:color w:val="000000" w:themeColor="text1"/>
+      <w:sz w:val="26"/>
+      <w:szCs w:val="26"/>
+      <w:lang w:val="en-US"/>
+    </w:rPr>
+  </w:style>
+  <w:style w:type="character" w:default="1" w:styleId="DefaultParagraphFont">
+    <w:name w:val="Default Paragraph Font"/>
+    <w:uiPriority w:val="1"/>
+    <w:semiHidden/>
+    <w:unhideWhenUsed/>
+  </w:style>
+  <w:style w:type="table" w:default="1" w:styleId="TableNormal">
+    <w:name w:val="Normal Table"/>
+    <w:uiPriority w:val="99"/>
+    <w:semiHidden/>
+    <w:unhideWhenUsed/>
+    <w:tblPr>
+      <w:tblInd w:w="0" w:type="dxa"/>
+      <w:tblCellMar>
+        <w:top w:w="0" w:type="dxa"/>
+        <w:left w:w="108" w:type="dxa"/>
+        <w:bottom w:w="0" w:type="dxa"/>
+        <w:right w:w="108" w:type="dxa"/>
+      </w:tblCellMar>
+    </w:tblPr>
+  </w:style>
+  <w:style w:type="numbering" w:default="1" w:styleId="NoList">
+    <w:name w:val="No List"/>
+    <w:uiPriority w:val="99"/>
+    <w:semiHidden/>
+    <w:unhideWhenUsed/>
+  </w:style>
+  <w:style w:type="character" w:customStyle="1" w:styleId="Heading1Char">
+    <w:name w:val="Heading 1 Char"/>
+    <w:basedOn w:val="DefaultParagraphFont"/>
+    <w:link w:val="Heading1"/>
+    <w:uiPriority w:val="9"/>
+    <w:rsid w:val="00A336B7"/>
+    <w:rPr>
+      <w:rFonts w:asciiTheme="majorHAnsi" w:eastAsiaTheme="majorEastAsia" w:hAnsiTheme="majorHAnsi" w:cstheme="majorBidi"/>
+      <w:color w:val="000000" w:themeColor="text1"/>
+      <w:sz w:val="32"/>
+      <w:szCs w:val="32"/>
+    </w:rPr>
+  </w:style>
+  <w:style w:type="character" w:customStyle="1" w:styleId="Heading2Char">
+    <w:name w:val="Heading 2 Char"/>
+    <w:basedOn w:val="DefaultParagraphFont"/>
+    <w:link w:val="Heading2"/>
+    <w:uiPriority w:val="9"/>
+    <w:rsid w:val="00A336B7"/>
+    <w:rPr>
+      <w:rFonts w:asciiTheme="majorHAnsi" w:eastAsiaTheme="majorEastAsia" w:hAnsiTheme="majorHAnsi" w:cstheme="majorBidi"/>
+      <w:color w:val="000000" w:themeColor="text1"/>
+      <w:sz w:val="26"/>
+      <w:szCs w:val="26"/>
+      <w:lang w:val="en-US"/>
+    </w:rPr>
+  </w:style>
+  <w:style w:type="paragraph" w:styleId="HTMLPreformatted">
+    <w:name w:val="HTML Preformatted"/>
+    <w:basedOn w:val="Normal"/>
+    <w:link w:val="HTMLPreformattedChar"/>
+    <w:uiPriority w:val="99"/>
+    <w:semiHidden/>
+    <w:unhideWhenUsed/>
+    <w:rsid w:val="000D422C"/>
+    <w:pPr>
+      <w:tabs>
+        <w:tab w:val="left" w:pos="916"/>
+        <w:tab w:val="left" w:pos="1832"/>
+        <w:tab w:val="left" w:pos="2748"/>
+        <w:tab w:val="left" w:pos="3664"/>
+        <w:tab w:val="left" w:pos="4580"/>
+        <w:tab w:val="left" w:pos="5496"/>
+        <w:tab w:val="left" w:pos="6412"/>
+        <w:tab w:val="left" w:pos="7328"/>
+        <w:tab w:val="left" w:pos="8244"/>
+        <w:tab w:val="left" w:pos="9160"/>
+        <w:tab w:val="left" w:pos="10076"/>
+        <w:tab w:val="left" w:pos="10992"/>
+        <w:tab w:val="left" w:pos="11908"/>
+        <w:tab w:val="left" w:pos="12824"/>
+        <w:tab w:val="left" w:pos="13740"/>
+        <w:tab w:val="left" w:pos="14656"/>
+      </w:tabs>
+      <w:spacing w:after="0" w:line="240" w:lineRule="auto"/>
+    </w:pPr>
+    <w:rPr>
+      <w:rFonts w:ascii="Courier New" w:eastAsia="Times New Roman" w:hAnsi="Courier New" w:cs="Courier New"/>
+      <w:sz w:val="20"/>
+      <w:szCs w:val="20"/>
+      <w:lang w:eastAsia="de-CH"/>
+    </w:rPr>
+  </w:style>
+  <w:style w:type="character" w:customStyle="1" w:styleId="HTMLPreformattedChar">
+    <w:name w:val="HTML Preformatted Char"/>
+    <w:basedOn w:val="DefaultParagraphFont"/>
+    <w:link w:val="HTMLPreformatted"/>
+    <w:uiPriority w:val="99"/>
+    <w:semiHidden/>
+    <w:rsid w:val="000D422C"/>
+    <w:rPr>
+      <w:rFonts w:ascii="Courier New" w:eastAsia="Times New Roman" w:hAnsi="Courier New" w:cs="Courier New"/>
+      <w:sz w:val="20"/>
+      <w:szCs w:val="20"/>
+      <w:lang w:eastAsia="de-CH"/>
+    </w:rPr>
+  </w:style>
+  <w:style w:type="character" w:customStyle="1" w:styleId="gnkrckgcgsb">
+    <w:name w:val="gnkrckgcgsb"/>
+    <w:basedOn w:val="DefaultParagraphFont"/>
+    <w:rsid w:val="000D422C"/>
+  </w:style>
+  <w:style w:type="table" w:styleId="TableGrid">
+    <w:name w:val="Table Grid"/>
+    <w:basedOn w:val="TableNormal"/>
+    <w:uiPriority w:val="39"/>
+    <w:rsid w:val="000A1920"/>
+    <w:pPr>
+      <w:spacing w:after="0" w:line="240" w:lineRule="auto"/>
+    </w:pPr>
+    <w:tblPr>
+      <w:tblInd w:w="0" w:type="dxa"/>
+      <w:tblBorders>
+        <w:top w:val="single" w:sz="4" w:space="0" w:color="auto"/>
+        <w:left w:val="single" w:sz="4" w:space="0" w:color="auto"/>
+        <w:bottom w:val="single" w:sz="4" w:space="0" w:color="auto"/>
+        <w:right w:val="single" w:sz="4" w:space="0" w:color="auto"/>
+        <w:insideH w:val="single" w:sz="4" w:space="0" w:color="auto"/>
+        <w:insideV w:val="single" w:sz="4" w:space="0" w:color="auto"/>
+      </w:tblBorders>
+      <w:tblCellMar>
+        <w:top w:w="0" w:type="dxa"/>
+        <w:left w:w="108" w:type="dxa"/>
+        <w:bottom w:w="0" w:type="dxa"/>
+        <w:right w:w="108" w:type="dxa"/>
+      </w:tblCellMar>
+    </w:tblPr>
+  </w:style>
+  <w:style w:type="table" w:customStyle="1" w:styleId="GridTable2">
+    <w:name w:val="Grid Table 2"/>
+    <w:basedOn w:val="TableNormal"/>
+    <w:uiPriority w:val="47"/>
+    <w:rsid w:val="003E5B4A"/>
+    <w:pPr>
+      <w:spacing w:after="0" w:line="240" w:lineRule="auto"/>
+    </w:pPr>
+    <w:tblPr>
+      <w:tblStyleRowBandSize w:val="1"/>
+      <w:tblStyleColBandSize w:val="1"/>
+      <w:tblInd w:w="0" w:type="dxa"/>
+      <w:tblBorders>
+        <w:top w:val="single" w:sz="2" w:space="0" w:color="666666" w:themeColor="text1" w:themeTint="99"/>
+        <w:bottom w:val="single" w:sz="2" w:space="0" w:color="666666" w:themeColor="text1" w:themeTint="99"/>
+        <w:insideH w:val="single" w:sz="2" w:space="0" w:color="666666" w:themeColor="text1" w:themeTint="99"/>
+        <w:insideV w:val="single" w:sz="2" w:space="0" w:color="666666" w:themeColor="text1" w:themeTint="99"/>
+      </w:tblBorders>
+      <w:tblCellMar>
+        <w:top w:w="0" w:type="dxa"/>
+        <w:left w:w="108" w:type="dxa"/>
+        <w:bottom w:w="0" w:type="dxa"/>
+        <w:right w:w="108" w:type="dxa"/>
+      </w:tblCellMar>
+    </w:tblPr>
+    <w:tblStylePr w:type="firstRow">
+      <w:rPr>
+        <w:b/>
+        <w:bCs/>
+      </w:rPr>
+      <w:tblPr/>
+      <w:tcPr>
+        <w:tcBorders>
+          <w:top w:val="nil"/>
+          <w:bottom w:val="single" w:sz="12" w:space="0" w:color="666666" w:themeColor="text1" w:themeTint="99"/>
+          <w:insideH w:val="nil"/>
+          <w:insideV w:val="nil"/>
+        </w:tcBorders>
+        <w:shd w:val="clear" w:color="auto" w:fill="FFFFFF" w:themeFill="background1"/>
+      </w:tcPr>
+    </w:tblStylePr>
+    <w:tblStylePr w:type="lastRow">
+      <w:rPr>
+        <w:b/>
+        <w:bCs/>
+      </w:rPr>
+      <w:tblPr/>
+      <w:tcPr>
+        <w:tcBorders>
+          <w:top w:val="double" w:sz="2" w:space="0" w:color="666666" w:themeColor="text1" w:themeTint="99"/>
+          <w:bottom w:val="nil"/>
+          <w:insideH w:val="nil"/>
+          <w:insideV w:val="nil"/>
+        </w:tcBorders>
+        <w:shd w:val="clear" w:color="auto" w:fill="FFFFFF" w:themeFill="background1"/>
+      </w:tcPr>
+    </w:tblStylePr>
+    <w:tblStylePr w:type="firstCol">
+      <w:rPr>
+        <w:b/>
+        <w:bCs/>
+      </w:rPr>
+    </w:tblStylePr>
+    <w:tblStylePr w:type="lastCol">
+      <w:rPr>
+        <w:b/>
+        <w:bCs/>
+      </w:rPr>
+    </w:tblStylePr>
+    <w:tblStylePr w:type="band1Vert">
+      <w:tblPr/>
+      <w:tcPr>
+        <w:shd w:val="clear" w:color="auto" w:fill="CCCCCC" w:themeFill="text1" w:themeFillTint="33"/>
+      </w:tcPr>
+    </w:tblStylePr>
+    <w:tblStylePr w:type="band1Horz">
+      <w:tblPr/>
+      <w:tcPr>
+        <w:shd w:val="clear" w:color="auto" w:fill="CCCCCC" w:themeFill="text1" w:themeFillTint="33"/>
+      </w:tcPr>
+    </w:tblStylePr>
+  </w:style>
+  <w:style w:type="paragraph" w:styleId="NoSpacing">
+    <w:name w:val="No Spacing"/>
+    <w:uiPriority w:val="1"/>
+    <w:qFormat/>
+    <w:rsid w:val="00801D7B"/>
+    <w:pPr>
+      <w:spacing w:after="0" w:line="240" w:lineRule="auto"/>
+    </w:pPr>
+  </w:style>
+  <w:style w:type="character" w:styleId="Hyperlink">
+    <w:name w:val="Hyperlink"/>
+    <w:basedOn w:val="DefaultParagraphFont"/>
+    <w:uiPriority w:val="99"/>
+    <w:unhideWhenUsed/>
+    <w:rsid w:val="00201527"/>
+    <w:rPr>
+      <w:color w:val="0563C1" w:themeColor="hyperlink"/>
+      <w:u w:val="single"/>
+    </w:rPr>
+  </w:style>
 </w:styles>
 </file>
 
@@ -2978,7 +3219,7 @@
     </a:clrScheme>
     <a:fontScheme name="Office">
       <a:majorFont>
-        <a:latin typeface="Calibri Light" panose="020F0302020204030204"/>
+        <a:latin typeface="Calibri Light"/>
         <a:ea typeface=""/>
         <a:cs typeface=""/>
         <a:font script="Jpan" typeface="游ゴシック Light"/>
@@ -3030,7 +3271,7 @@
         <a:font script="Tfng" typeface="Ebrima"/>
       </a:majorFont>
       <a:minorFont>
-        <a:latin typeface="Calibri" panose="020F0502020204030204"/>
+        <a:latin typeface="Calibri"/>
         <a:ea typeface=""/>
         <a:cs typeface=""/>
         <a:font script="Jpan" typeface="游明朝"/>
@@ -3224,7 +3465,7 @@
   <a:extraClrSchemeLst/>
   <a:extLst>
     <a:ext uri="{05A4C25C-085E-4340-85A3-A5531E510DB2}">
-      <thm15:themeFamily xmlns:thm15="http://schemas.microsoft.com/office/thememl/2012/main" name="Office Theme" id="{62F939B6-93AF-4DB8-9C6B-D6C7DFDC589F}" vid="{4A3C46E8-61CC-4603-A589-7422A47A8E4A}"/>
+      <thm15:themeFamily xmlns:thm15="http://schemas.microsoft.com/office/thememl/2012/main" xmlns="" name="Office Theme" id="{62F939B6-93AF-4DB8-9C6B-D6C7DFDC589F}" vid="{4A3C46E8-61CC-4603-A589-7422A47A8E4A}"/>
     </a:ext>
   </a:extLst>
 </a:theme>

</xml_diff>